<commit_message>
Update: initial java code
</commit_message>
<xml_diff>
--- a/docs/Gliederung.docx
+++ b/docs/Gliederung.docx
@@ -323,7 +323,7 @@
         </w:rPr>
         <w:fldChar w:fldCharType="separate"/>
       </w:r>
-      <w:hyperlink w:anchor="_Toc466039580" w:history="1">
+      <w:hyperlink w:anchor="_Toc466292906" w:history="1">
         <w:r>
           <w:rPr>
             <w:rStyle w:val="Hyperlink"/>
@@ -371,7 +371,7 @@
             <w:noProof/>
             <w:webHidden/>
           </w:rPr>
-          <w:instrText xml:space="preserve"> PAGEREF _Toc466039580 \h </w:instrText>
+          <w:instrText xml:space="preserve"> PAGEREF _Toc466292906 \h </w:instrText>
         </w:r>
         <w:r>
           <w:rPr>
@@ -416,7 +416,7 @@
           <w:lang w:eastAsia="de-DE"/>
         </w:rPr>
       </w:pPr>
-      <w:hyperlink w:anchor="_Toc466039581" w:history="1">
+      <w:hyperlink w:anchor="_Toc466292907" w:history="1">
         <w:r>
           <w:rPr>
             <w:rStyle w:val="Hyperlink"/>
@@ -464,7 +464,7 @@
             <w:noProof/>
             <w:webHidden/>
           </w:rPr>
-          <w:instrText xml:space="preserve"> PAGEREF _Toc466039581 \h </w:instrText>
+          <w:instrText xml:space="preserve"> PAGEREF _Toc466292907 \h </w:instrText>
         </w:r>
         <w:r>
           <w:rPr>
@@ -508,7 +508,7 @@
           <w:lang w:eastAsia="de-DE"/>
         </w:rPr>
       </w:pPr>
-      <w:hyperlink w:anchor="_Toc466039582" w:history="1">
+      <w:hyperlink w:anchor="_Toc466292908" w:history="1">
         <w:r>
           <w:rPr>
             <w:rStyle w:val="Hyperlink"/>
@@ -554,7 +554,7 @@
             <w:noProof/>
             <w:webHidden/>
           </w:rPr>
-          <w:instrText xml:space="preserve"> PAGEREF _Toc466039582 \h </w:instrText>
+          <w:instrText xml:space="preserve"> PAGEREF _Toc466292908 \h </w:instrText>
         </w:r>
         <w:r>
           <w:rPr>
@@ -596,7 +596,7 @@
           <w:lang w:eastAsia="de-DE"/>
         </w:rPr>
       </w:pPr>
-      <w:hyperlink w:anchor="_Toc466039583" w:history="1">
+      <w:hyperlink w:anchor="_Toc466292909" w:history="1">
         <w:r>
           <w:rPr>
             <w:rStyle w:val="Hyperlink"/>
@@ -635,7 +635,7 @@
           <w:rPr>
             <w:webHidden/>
           </w:rPr>
-          <w:instrText xml:space="preserve"> PAGEREF _Toc466039583 \h </w:instrText>
+          <w:instrText xml:space="preserve"> PAGEREF _Toc466292909 \h </w:instrText>
         </w:r>
         <w:r>
           <w:rPr>
@@ -673,7 +673,7 @@
           <w:lang w:eastAsia="de-DE"/>
         </w:rPr>
       </w:pPr>
-      <w:hyperlink w:anchor="_Toc466039584" w:history="1">
+      <w:hyperlink w:anchor="_Toc466292910" w:history="1">
         <w:r>
           <w:rPr>
             <w:rStyle w:val="Hyperlink"/>
@@ -712,7 +712,7 @@
           <w:rPr>
             <w:webHidden/>
           </w:rPr>
-          <w:instrText xml:space="preserve"> PAGEREF _Toc466039584 \h </w:instrText>
+          <w:instrText xml:space="preserve"> PAGEREF _Toc466292910 \h </w:instrText>
         </w:r>
         <w:r>
           <w:rPr>
@@ -741,26 +741,31 @@
     </w:p>
     <w:p>
       <w:pPr>
-        <w:pStyle w:val="Verzeichnis3"/>
+        <w:pStyle w:val="Verzeichnis4"/>
+        <w:tabs>
+          <w:tab w:val="left" w:pos="1320"/>
+          <w:tab w:val="right" w:leader="dot" w:pos="8188"/>
+        </w:tabs>
         <w:rPr>
           <w:rFonts w:eastAsiaTheme="minorEastAsia"/>
-          <w:b w:val="0"/>
+          <w:noProof/>
           <w:sz w:val="22"/>
           <w:szCs w:val="22"/>
           <w:lang w:eastAsia="de-DE"/>
         </w:rPr>
       </w:pPr>
-      <w:hyperlink w:anchor="_Toc466039585" w:history="1">
+      <w:hyperlink w:anchor="_Toc466292911" w:history="1">
         <w:r>
           <w:rPr>
             <w:rStyle w:val="Hyperlink"/>
+            <w:noProof/>
           </w:rPr>
           <w:t>2.1.2.1.</w:t>
         </w:r>
         <w:r>
           <w:rPr>
             <w:rFonts w:eastAsiaTheme="minorEastAsia"/>
-            <w:b w:val="0"/>
+            <w:noProof/>
             <w:sz w:val="22"/>
             <w:szCs w:val="22"/>
             <w:lang w:eastAsia="de-DE"/>
@@ -770,46 +775,54 @@
         <w:r>
           <w:rPr>
             <w:rStyle w:val="Hyperlink"/>
+            <w:noProof/>
           </w:rPr>
           <w:t>Blattform</w:t>
         </w:r>
         <w:r>
           <w:rPr>
+            <w:noProof/>
             <w:webHidden/>
           </w:rPr>
           <w:tab/>
         </w:r>
         <w:r>
           <w:rPr>
+            <w:noProof/>
             <w:webHidden/>
           </w:rPr>
           <w:fldChar w:fldCharType="begin"/>
         </w:r>
         <w:r>
           <w:rPr>
-            <w:webHidden/>
-          </w:rPr>
-          <w:instrText xml:space="preserve"> PAGEREF _Toc466039585 \h </w:instrText>
-        </w:r>
-        <w:r>
-          <w:rPr>
-            <w:webHidden/>
-          </w:rPr>
-        </w:r>
-        <w:r>
-          <w:rPr>
+            <w:noProof/>
+            <w:webHidden/>
+          </w:rPr>
+          <w:instrText xml:space="preserve"> PAGEREF _Toc466292911 \h </w:instrText>
+        </w:r>
+        <w:r>
+          <w:rPr>
+            <w:noProof/>
+            <w:webHidden/>
+          </w:rPr>
+        </w:r>
+        <w:r>
+          <w:rPr>
+            <w:noProof/>
             <w:webHidden/>
           </w:rPr>
           <w:fldChar w:fldCharType="separate"/>
         </w:r>
         <w:r>
           <w:rPr>
+            <w:noProof/>
             <w:webHidden/>
           </w:rPr>
           <w:t>1</w:t>
         </w:r>
         <w:r>
           <w:rPr>
+            <w:noProof/>
             <w:webHidden/>
           </w:rPr>
           <w:fldChar w:fldCharType="end"/>
@@ -818,26 +831,31 @@
     </w:p>
     <w:p>
       <w:pPr>
-        <w:pStyle w:val="Verzeichnis3"/>
+        <w:pStyle w:val="Verzeichnis4"/>
+        <w:tabs>
+          <w:tab w:val="left" w:pos="1320"/>
+          <w:tab w:val="right" w:leader="dot" w:pos="8188"/>
+        </w:tabs>
         <w:rPr>
           <w:rFonts w:eastAsiaTheme="minorEastAsia"/>
-          <w:b w:val="0"/>
+          <w:noProof/>
           <w:sz w:val="22"/>
           <w:szCs w:val="22"/>
           <w:lang w:eastAsia="de-DE"/>
         </w:rPr>
       </w:pPr>
-      <w:hyperlink w:anchor="_Toc466039586" w:history="1">
+      <w:hyperlink w:anchor="_Toc466292912" w:history="1">
         <w:r>
           <w:rPr>
             <w:rStyle w:val="Hyperlink"/>
+            <w:noProof/>
           </w:rPr>
           <w:t>2.1.2.2.</w:t>
         </w:r>
         <w:r>
           <w:rPr>
             <w:rFonts w:eastAsiaTheme="minorEastAsia"/>
-            <w:b w:val="0"/>
+            <w:noProof/>
             <w:sz w:val="22"/>
             <w:szCs w:val="22"/>
             <w:lang w:eastAsia="de-DE"/>
@@ -847,46 +865,54 @@
         <w:r>
           <w:rPr>
             <w:rStyle w:val="Hyperlink"/>
+            <w:noProof/>
           </w:rPr>
           <w:t>Blattadern</w:t>
         </w:r>
         <w:r>
           <w:rPr>
+            <w:noProof/>
             <w:webHidden/>
           </w:rPr>
           <w:tab/>
         </w:r>
         <w:r>
           <w:rPr>
+            <w:noProof/>
             <w:webHidden/>
           </w:rPr>
           <w:fldChar w:fldCharType="begin"/>
         </w:r>
         <w:r>
           <w:rPr>
-            <w:webHidden/>
-          </w:rPr>
-          <w:instrText xml:space="preserve"> PAGEREF _Toc466039586 \h </w:instrText>
-        </w:r>
-        <w:r>
-          <w:rPr>
-            <w:webHidden/>
-          </w:rPr>
-        </w:r>
-        <w:r>
-          <w:rPr>
+            <w:noProof/>
+            <w:webHidden/>
+          </w:rPr>
+          <w:instrText xml:space="preserve"> PAGEREF _Toc466292912 \h </w:instrText>
+        </w:r>
+        <w:r>
+          <w:rPr>
+            <w:noProof/>
+            <w:webHidden/>
+          </w:rPr>
+        </w:r>
+        <w:r>
+          <w:rPr>
+            <w:noProof/>
             <w:webHidden/>
           </w:rPr>
           <w:fldChar w:fldCharType="separate"/>
         </w:r>
         <w:r>
           <w:rPr>
+            <w:noProof/>
             <w:webHidden/>
           </w:rPr>
           <w:t>1</w:t>
         </w:r>
         <w:r>
           <w:rPr>
+            <w:noProof/>
             <w:webHidden/>
           </w:rPr>
           <w:fldChar w:fldCharType="end"/>
@@ -906,7 +932,7 @@
           <w:lang w:eastAsia="de-DE"/>
         </w:rPr>
       </w:pPr>
-      <w:hyperlink w:anchor="_Toc466039587" w:history="1">
+      <w:hyperlink w:anchor="_Toc466292913" w:history="1">
         <w:r>
           <w:rPr>
             <w:rStyle w:val="Hyperlink"/>
@@ -952,7 +978,7 @@
             <w:noProof/>
             <w:webHidden/>
           </w:rPr>
-          <w:instrText xml:space="preserve"> PAGEREF _Toc466039587 \h </w:instrText>
+          <w:instrText xml:space="preserve"> PAGEREF _Toc466292913 \h </w:instrText>
         </w:r>
         <w:r>
           <w:rPr>
@@ -994,7 +1020,7 @@
           <w:lang w:eastAsia="de-DE"/>
         </w:rPr>
       </w:pPr>
-      <w:hyperlink w:anchor="_Toc466039588" w:history="1">
+      <w:hyperlink w:anchor="_Toc466292914" w:history="1">
         <w:r>
           <w:rPr>
             <w:rStyle w:val="Hyperlink"/>
@@ -1033,7 +1059,7 @@
           <w:rPr>
             <w:webHidden/>
           </w:rPr>
-          <w:instrText xml:space="preserve"> PAGEREF _Toc466039588 \h </w:instrText>
+          <w:instrText xml:space="preserve"> PAGEREF _Toc466292914 \h </w:instrText>
         </w:r>
         <w:r>
           <w:rPr>
@@ -1071,7 +1097,7 @@
           <w:lang w:eastAsia="de-DE"/>
         </w:rPr>
       </w:pPr>
-      <w:hyperlink w:anchor="_Toc466039589" w:history="1">
+      <w:hyperlink w:anchor="_Toc466292915" w:history="1">
         <w:r>
           <w:rPr>
             <w:rStyle w:val="Hyperlink"/>
@@ -1110,7 +1136,7 @@
           <w:rPr>
             <w:webHidden/>
           </w:rPr>
-          <w:instrText xml:space="preserve"> PAGEREF _Toc466039589 \h </w:instrText>
+          <w:instrText xml:space="preserve"> PAGEREF _Toc466292915 \h </w:instrText>
         </w:r>
         <w:r>
           <w:rPr>
@@ -1150,7 +1176,7 @@
           <w:lang w:eastAsia="de-DE"/>
         </w:rPr>
       </w:pPr>
-      <w:hyperlink w:anchor="_Toc466039590" w:history="1">
+      <w:hyperlink w:anchor="_Toc466292916" w:history="1">
         <w:r>
           <w:rPr>
             <w:rStyle w:val="Hyperlink"/>
@@ -1196,7 +1222,7 @@
             <w:noProof/>
             <w:webHidden/>
           </w:rPr>
-          <w:instrText xml:space="preserve"> PAGEREF _Toc466039590 \h </w:instrText>
+          <w:instrText xml:space="preserve"> PAGEREF _Toc466292916 \h </w:instrText>
         </w:r>
         <w:r>
           <w:rPr>
@@ -1238,7 +1264,7 @@
           <w:lang w:eastAsia="de-DE"/>
         </w:rPr>
       </w:pPr>
-      <w:hyperlink w:anchor="_Toc466039591" w:history="1">
+      <w:hyperlink w:anchor="_Toc466292917" w:history="1">
         <w:r>
           <w:rPr>
             <w:rStyle w:val="Hyperlink"/>
@@ -1277,7 +1303,7 @@
           <w:rPr>
             <w:webHidden/>
           </w:rPr>
-          <w:instrText xml:space="preserve"> PAGEREF _Toc466039591 \h </w:instrText>
+          <w:instrText xml:space="preserve"> PAGEREF _Toc466292917 \h </w:instrText>
         </w:r>
         <w:r>
           <w:rPr>
@@ -1315,7 +1341,7 @@
           <w:lang w:eastAsia="de-DE"/>
         </w:rPr>
       </w:pPr>
-      <w:hyperlink w:anchor="_Toc466039592" w:history="1">
+      <w:hyperlink w:anchor="_Toc466292918" w:history="1">
         <w:r>
           <w:rPr>
             <w:rStyle w:val="Hyperlink"/>
@@ -1354,7 +1380,7 @@
           <w:rPr>
             <w:webHidden/>
           </w:rPr>
-          <w:instrText xml:space="preserve"> PAGEREF _Toc466039592 \h </w:instrText>
+          <w:instrText xml:space="preserve"> PAGEREF _Toc466292918 \h </w:instrText>
         </w:r>
         <w:r>
           <w:rPr>
@@ -1392,7 +1418,7 @@
           <w:lang w:eastAsia="de-DE"/>
         </w:rPr>
       </w:pPr>
-      <w:hyperlink w:anchor="_Toc466039593" w:history="1">
+      <w:hyperlink w:anchor="_Toc466292919" w:history="1">
         <w:r>
           <w:rPr>
             <w:rStyle w:val="Hyperlink"/>
@@ -1431,7 +1457,7 @@
           <w:rPr>
             <w:webHidden/>
           </w:rPr>
-          <w:instrText xml:space="preserve"> PAGEREF _Toc466039593 \h </w:instrText>
+          <w:instrText xml:space="preserve"> PAGEREF _Toc466292919 \h </w:instrText>
         </w:r>
         <w:r>
           <w:rPr>
@@ -1469,7 +1495,7 @@
           <w:lang w:eastAsia="de-DE"/>
         </w:rPr>
       </w:pPr>
-      <w:hyperlink w:anchor="_Toc466039594" w:history="1">
+      <w:hyperlink w:anchor="_Toc466292920" w:history="1">
         <w:r>
           <w:rPr>
             <w:rStyle w:val="Hyperlink"/>
@@ -1508,7 +1534,238 @@
           <w:rPr>
             <w:webHidden/>
           </w:rPr>
-          <w:instrText xml:space="preserve"> PAGEREF _Toc466039594 \h </w:instrText>
+          <w:instrText xml:space="preserve"> PAGEREF _Toc466292920 \h </w:instrText>
+        </w:r>
+        <w:r>
+          <w:rPr>
+            <w:webHidden/>
+          </w:rPr>
+        </w:r>
+        <w:r>
+          <w:rPr>
+            <w:webHidden/>
+          </w:rPr>
+          <w:fldChar w:fldCharType="separate"/>
+        </w:r>
+        <w:r>
+          <w:rPr>
+            <w:webHidden/>
+          </w:rPr>
+          <w:t>2</w:t>
+        </w:r>
+        <w:r>
+          <w:rPr>
+            <w:webHidden/>
+          </w:rPr>
+          <w:fldChar w:fldCharType="end"/>
+        </w:r>
+      </w:hyperlink>
+    </w:p>
+    <w:p>
+      <w:pPr>
+        <w:pStyle w:val="Verzeichnis3"/>
+        <w:rPr>
+          <w:rFonts w:eastAsiaTheme="minorEastAsia"/>
+          <w:b w:val="0"/>
+          <w:sz w:val="22"/>
+          <w:szCs w:val="22"/>
+          <w:lang w:eastAsia="de-DE"/>
+        </w:rPr>
+      </w:pPr>
+      <w:hyperlink w:anchor="_Toc466292921" w:history="1">
+        <w:r>
+          <w:rPr>
+            <w:rStyle w:val="Hyperlink"/>
+          </w:rPr>
+          <w:t>2.3.5.</w:t>
+        </w:r>
+        <w:r>
+          <w:rPr>
+            <w:rFonts w:eastAsiaTheme="minorEastAsia"/>
+            <w:b w:val="0"/>
+            <w:sz w:val="22"/>
+            <w:szCs w:val="22"/>
+            <w:lang w:eastAsia="de-DE"/>
+          </w:rPr>
+          <w:tab/>
+        </w:r>
+        <w:r>
+          <w:rPr>
+            <w:rStyle w:val="Hyperlink"/>
+          </w:rPr>
+          <w:t>Farbraum</w:t>
+        </w:r>
+        <w:r>
+          <w:rPr>
+            <w:webHidden/>
+          </w:rPr>
+          <w:tab/>
+        </w:r>
+        <w:r>
+          <w:rPr>
+            <w:webHidden/>
+          </w:rPr>
+          <w:fldChar w:fldCharType="begin"/>
+        </w:r>
+        <w:r>
+          <w:rPr>
+            <w:webHidden/>
+          </w:rPr>
+          <w:instrText xml:space="preserve"> PAGEREF _Toc466292921 \h </w:instrText>
+        </w:r>
+        <w:r>
+          <w:rPr>
+            <w:webHidden/>
+          </w:rPr>
+        </w:r>
+        <w:r>
+          <w:rPr>
+            <w:webHidden/>
+          </w:rPr>
+          <w:fldChar w:fldCharType="separate"/>
+        </w:r>
+        <w:r>
+          <w:rPr>
+            <w:webHidden/>
+          </w:rPr>
+          <w:t>2</w:t>
+        </w:r>
+        <w:r>
+          <w:rPr>
+            <w:webHidden/>
+          </w:rPr>
+          <w:fldChar w:fldCharType="end"/>
+        </w:r>
+      </w:hyperlink>
+    </w:p>
+    <w:p>
+      <w:pPr>
+        <w:pStyle w:val="Verzeichnis3"/>
+        <w:rPr>
+          <w:rFonts w:eastAsiaTheme="minorEastAsia"/>
+          <w:b w:val="0"/>
+          <w:sz w:val="22"/>
+          <w:szCs w:val="22"/>
+          <w:lang w:eastAsia="de-DE"/>
+        </w:rPr>
+      </w:pPr>
+      <w:hyperlink w:anchor="_Toc466292922" w:history="1">
+        <w:r>
+          <w:rPr>
+            <w:rStyle w:val="Hyperlink"/>
+          </w:rPr>
+          <w:t>2.3.6.</w:t>
+        </w:r>
+        <w:r>
+          <w:rPr>
+            <w:rFonts w:eastAsiaTheme="minorEastAsia"/>
+            <w:b w:val="0"/>
+            <w:sz w:val="22"/>
+            <w:szCs w:val="22"/>
+            <w:lang w:eastAsia="de-DE"/>
+          </w:rPr>
+          <w:tab/>
+        </w:r>
+        <w:r>
+          <w:rPr>
+            <w:rStyle w:val="Hyperlink"/>
+          </w:rPr>
+          <w:t>Fourier-Transformation</w:t>
+        </w:r>
+        <w:r>
+          <w:rPr>
+            <w:webHidden/>
+          </w:rPr>
+          <w:tab/>
+        </w:r>
+        <w:r>
+          <w:rPr>
+            <w:webHidden/>
+          </w:rPr>
+          <w:fldChar w:fldCharType="begin"/>
+        </w:r>
+        <w:r>
+          <w:rPr>
+            <w:webHidden/>
+          </w:rPr>
+          <w:instrText xml:space="preserve"> PAGEREF _Toc466292922 \h </w:instrText>
+        </w:r>
+        <w:r>
+          <w:rPr>
+            <w:webHidden/>
+          </w:rPr>
+        </w:r>
+        <w:r>
+          <w:rPr>
+            <w:webHidden/>
+          </w:rPr>
+          <w:fldChar w:fldCharType="separate"/>
+        </w:r>
+        <w:r>
+          <w:rPr>
+            <w:webHidden/>
+          </w:rPr>
+          <w:t>2</w:t>
+        </w:r>
+        <w:r>
+          <w:rPr>
+            <w:webHidden/>
+          </w:rPr>
+          <w:fldChar w:fldCharType="end"/>
+        </w:r>
+      </w:hyperlink>
+    </w:p>
+    <w:p>
+      <w:pPr>
+        <w:pStyle w:val="Verzeichnis3"/>
+        <w:rPr>
+          <w:rFonts w:eastAsiaTheme="minorEastAsia"/>
+          <w:b w:val="0"/>
+          <w:sz w:val="22"/>
+          <w:szCs w:val="22"/>
+          <w:lang w:eastAsia="de-DE"/>
+        </w:rPr>
+      </w:pPr>
+      <w:hyperlink w:anchor="_Toc466292923" w:history="1">
+        <w:r>
+          <w:rPr>
+            <w:rStyle w:val="Hyperlink"/>
+          </w:rPr>
+          <w:t>2.3.7.</w:t>
+        </w:r>
+        <w:r>
+          <w:rPr>
+            <w:rFonts w:eastAsiaTheme="minorEastAsia"/>
+            <w:b w:val="0"/>
+            <w:sz w:val="22"/>
+            <w:szCs w:val="22"/>
+            <w:lang w:eastAsia="de-DE"/>
+          </w:rPr>
+          <w:tab/>
+        </w:r>
+        <w:r>
+          <w:rPr>
+            <w:rStyle w:val="Hyperlink"/>
+          </w:rPr>
+          <w:t>PCNN</w:t>
+        </w:r>
+        <w:r>
+          <w:rPr>
+            <w:webHidden/>
+          </w:rPr>
+          <w:tab/>
+        </w:r>
+        <w:r>
+          <w:rPr>
+            <w:webHidden/>
+          </w:rPr>
+          <w:fldChar w:fldCharType="begin"/>
+        </w:r>
+        <w:r>
+          <w:rPr>
+            <w:webHidden/>
+          </w:rPr>
+          <w:instrText xml:space="preserve"> PAGEREF _Toc466292923 \h </w:instrText>
         </w:r>
         <w:r>
           <w:rPr>
@@ -1548,7 +1805,7 @@
           <w:lang w:eastAsia="de-DE"/>
         </w:rPr>
       </w:pPr>
-      <w:hyperlink w:anchor="_Toc466039595" w:history="1">
+      <w:hyperlink w:anchor="_Toc466292924" w:history="1">
         <w:r>
           <w:rPr>
             <w:rStyle w:val="Hyperlink"/>
@@ -1573,7 +1830,7 @@
             <w:rStyle w:val="Hyperlink"/>
             <w:noProof/>
           </w:rPr>
-          <w:t>Lernverfahren</w:t>
+          <w:t>Maschinelle Lernverfahren</w:t>
         </w:r>
         <w:r>
           <w:rPr>
@@ -1594,7 +1851,7 @@
             <w:noProof/>
             <w:webHidden/>
           </w:rPr>
-          <w:instrText xml:space="preserve"> PAGEREF _Toc466039595 \h </w:instrText>
+          <w:instrText xml:space="preserve"> PAGEREF _Toc466292924 \h </w:instrText>
         </w:r>
         <w:r>
           <w:rPr>
@@ -1636,7 +1893,7 @@
           <w:lang w:eastAsia="de-DE"/>
         </w:rPr>
       </w:pPr>
-      <w:hyperlink w:anchor="_Toc466039596" w:history="1">
+      <w:hyperlink w:anchor="_Toc466292925" w:history="1">
         <w:r>
           <w:rPr>
             <w:rStyle w:val="Hyperlink"/>
@@ -1675,7 +1932,7 @@
           <w:rPr>
             <w:webHidden/>
           </w:rPr>
-          <w:instrText xml:space="preserve"> PAGEREF _Toc466039596 \h </w:instrText>
+          <w:instrText xml:space="preserve"> PAGEREF _Toc466292925 \h </w:instrText>
         </w:r>
         <w:r>
           <w:rPr>
@@ -1696,6 +1953,366 @@
         </w:r>
         <w:r>
           <w:rPr>
+            <w:webHidden/>
+          </w:rPr>
+          <w:fldChar w:fldCharType="end"/>
+        </w:r>
+      </w:hyperlink>
+    </w:p>
+    <w:p>
+      <w:pPr>
+        <w:pStyle w:val="Verzeichnis4"/>
+        <w:tabs>
+          <w:tab w:val="left" w:pos="1320"/>
+          <w:tab w:val="right" w:leader="dot" w:pos="8188"/>
+        </w:tabs>
+        <w:rPr>
+          <w:rFonts w:eastAsiaTheme="minorEastAsia"/>
+          <w:noProof/>
+          <w:sz w:val="22"/>
+          <w:szCs w:val="22"/>
+          <w:lang w:eastAsia="de-DE"/>
+        </w:rPr>
+      </w:pPr>
+      <w:hyperlink w:anchor="_Toc466292926" w:history="1">
+        <w:r>
+          <w:rPr>
+            <w:rStyle w:val="Hyperlink"/>
+            <w:noProof/>
+          </w:rPr>
+          <w:t>2.4.1.1.</w:t>
+        </w:r>
+        <w:r>
+          <w:rPr>
+            <w:rFonts w:eastAsiaTheme="minorEastAsia"/>
+            <w:noProof/>
+            <w:sz w:val="22"/>
+            <w:szCs w:val="22"/>
+            <w:lang w:eastAsia="de-DE"/>
+          </w:rPr>
+          <w:tab/>
+        </w:r>
+        <w:r>
+          <w:rPr>
+            <w:rStyle w:val="Hyperlink"/>
+            <w:noProof/>
+          </w:rPr>
+          <w:t>MMC Hypersphere???</w:t>
+        </w:r>
+        <w:r>
+          <w:rPr>
+            <w:noProof/>
+            <w:webHidden/>
+          </w:rPr>
+          <w:tab/>
+        </w:r>
+        <w:r>
+          <w:rPr>
+            <w:noProof/>
+            <w:webHidden/>
+          </w:rPr>
+          <w:fldChar w:fldCharType="begin"/>
+        </w:r>
+        <w:r>
+          <w:rPr>
+            <w:noProof/>
+            <w:webHidden/>
+          </w:rPr>
+          <w:instrText xml:space="preserve"> PAGEREF _Toc466292926 \h </w:instrText>
+        </w:r>
+        <w:r>
+          <w:rPr>
+            <w:noProof/>
+            <w:webHidden/>
+          </w:rPr>
+        </w:r>
+        <w:r>
+          <w:rPr>
+            <w:noProof/>
+            <w:webHidden/>
+          </w:rPr>
+          <w:fldChar w:fldCharType="separate"/>
+        </w:r>
+        <w:r>
+          <w:rPr>
+            <w:noProof/>
+            <w:webHidden/>
+          </w:rPr>
+          <w:t>2</w:t>
+        </w:r>
+        <w:r>
+          <w:rPr>
+            <w:noProof/>
+            <w:webHidden/>
+          </w:rPr>
+          <w:fldChar w:fldCharType="end"/>
+        </w:r>
+      </w:hyperlink>
+    </w:p>
+    <w:p>
+      <w:pPr>
+        <w:pStyle w:val="Verzeichnis4"/>
+        <w:tabs>
+          <w:tab w:val="left" w:pos="1320"/>
+          <w:tab w:val="right" w:leader="dot" w:pos="8188"/>
+        </w:tabs>
+        <w:rPr>
+          <w:rFonts w:eastAsiaTheme="minorEastAsia"/>
+          <w:noProof/>
+          <w:sz w:val="22"/>
+          <w:szCs w:val="22"/>
+          <w:lang w:eastAsia="de-DE"/>
+        </w:rPr>
+      </w:pPr>
+      <w:hyperlink w:anchor="_Toc466292927" w:history="1">
+        <w:r>
+          <w:rPr>
+            <w:rStyle w:val="Hyperlink"/>
+            <w:noProof/>
+          </w:rPr>
+          <w:t>2.4.1.2.</w:t>
+        </w:r>
+        <w:r>
+          <w:rPr>
+            <w:rFonts w:eastAsiaTheme="minorEastAsia"/>
+            <w:noProof/>
+            <w:sz w:val="22"/>
+            <w:szCs w:val="22"/>
+            <w:lang w:eastAsia="de-DE"/>
+          </w:rPr>
+          <w:tab/>
+        </w:r>
+        <w:r>
+          <w:rPr>
+            <w:rStyle w:val="Hyperlink"/>
+            <w:noProof/>
+          </w:rPr>
+          <w:t>Support Vector Machine</w:t>
+        </w:r>
+        <w:r>
+          <w:rPr>
+            <w:noProof/>
+            <w:webHidden/>
+          </w:rPr>
+          <w:tab/>
+        </w:r>
+        <w:r>
+          <w:rPr>
+            <w:noProof/>
+            <w:webHidden/>
+          </w:rPr>
+          <w:fldChar w:fldCharType="begin"/>
+        </w:r>
+        <w:r>
+          <w:rPr>
+            <w:noProof/>
+            <w:webHidden/>
+          </w:rPr>
+          <w:instrText xml:space="preserve"> PAGEREF _Toc466292927 \h </w:instrText>
+        </w:r>
+        <w:r>
+          <w:rPr>
+            <w:noProof/>
+            <w:webHidden/>
+          </w:rPr>
+        </w:r>
+        <w:r>
+          <w:rPr>
+            <w:noProof/>
+            <w:webHidden/>
+          </w:rPr>
+          <w:fldChar w:fldCharType="separate"/>
+        </w:r>
+        <w:r>
+          <w:rPr>
+            <w:noProof/>
+            <w:webHidden/>
+          </w:rPr>
+          <w:t>2</w:t>
+        </w:r>
+        <w:r>
+          <w:rPr>
+            <w:noProof/>
+            <w:webHidden/>
+          </w:rPr>
+          <w:fldChar w:fldCharType="end"/>
+        </w:r>
+      </w:hyperlink>
+    </w:p>
+    <w:p>
+      <w:pPr>
+        <w:pStyle w:val="Verzeichnis4"/>
+        <w:tabs>
+          <w:tab w:val="left" w:pos="1320"/>
+          <w:tab w:val="right" w:leader="dot" w:pos="8188"/>
+        </w:tabs>
+        <w:rPr>
+          <w:rFonts w:eastAsiaTheme="minorEastAsia"/>
+          <w:noProof/>
+          <w:sz w:val="22"/>
+          <w:szCs w:val="22"/>
+          <w:lang w:eastAsia="de-DE"/>
+        </w:rPr>
+      </w:pPr>
+      <w:hyperlink w:anchor="_Toc466292928" w:history="1">
+        <w:r>
+          <w:rPr>
+            <w:rStyle w:val="Hyperlink"/>
+            <w:noProof/>
+          </w:rPr>
+          <w:t>2.4.1.3.</w:t>
+        </w:r>
+        <w:r>
+          <w:rPr>
+            <w:rFonts w:eastAsiaTheme="minorEastAsia"/>
+            <w:noProof/>
+            <w:sz w:val="22"/>
+            <w:szCs w:val="22"/>
+            <w:lang w:eastAsia="de-DE"/>
+          </w:rPr>
+          <w:tab/>
+        </w:r>
+        <w:r>
+          <w:rPr>
+            <w:rStyle w:val="Hyperlink"/>
+            <w:noProof/>
+          </w:rPr>
+          <w:t>ANN?</w:t>
+        </w:r>
+        <w:r>
+          <w:rPr>
+            <w:noProof/>
+            <w:webHidden/>
+          </w:rPr>
+          <w:tab/>
+        </w:r>
+        <w:r>
+          <w:rPr>
+            <w:noProof/>
+            <w:webHidden/>
+          </w:rPr>
+          <w:fldChar w:fldCharType="begin"/>
+        </w:r>
+        <w:r>
+          <w:rPr>
+            <w:noProof/>
+            <w:webHidden/>
+          </w:rPr>
+          <w:instrText xml:space="preserve"> PAGEREF _Toc466292928 \h </w:instrText>
+        </w:r>
+        <w:r>
+          <w:rPr>
+            <w:noProof/>
+            <w:webHidden/>
+          </w:rPr>
+        </w:r>
+        <w:r>
+          <w:rPr>
+            <w:noProof/>
+            <w:webHidden/>
+          </w:rPr>
+          <w:fldChar w:fldCharType="separate"/>
+        </w:r>
+        <w:r>
+          <w:rPr>
+            <w:noProof/>
+            <w:webHidden/>
+          </w:rPr>
+          <w:t>2</w:t>
+        </w:r>
+        <w:r>
+          <w:rPr>
+            <w:noProof/>
+            <w:webHidden/>
+          </w:rPr>
+          <w:fldChar w:fldCharType="end"/>
+        </w:r>
+      </w:hyperlink>
+    </w:p>
+    <w:p>
+      <w:pPr>
+        <w:pStyle w:val="Verzeichnis4"/>
+        <w:tabs>
+          <w:tab w:val="left" w:pos="1320"/>
+          <w:tab w:val="right" w:leader="dot" w:pos="8188"/>
+        </w:tabs>
+        <w:rPr>
+          <w:rFonts w:eastAsiaTheme="minorEastAsia"/>
+          <w:noProof/>
+          <w:sz w:val="22"/>
+          <w:szCs w:val="22"/>
+          <w:lang w:eastAsia="de-DE"/>
+        </w:rPr>
+      </w:pPr>
+      <w:hyperlink w:anchor="_Toc466292929" w:history="1">
+        <w:r>
+          <w:rPr>
+            <w:rStyle w:val="Hyperlink"/>
+            <w:noProof/>
+          </w:rPr>
+          <w:t>2.4.1.4.</w:t>
+        </w:r>
+        <w:r>
+          <w:rPr>
+            <w:rFonts w:eastAsiaTheme="minorEastAsia"/>
+            <w:noProof/>
+            <w:sz w:val="22"/>
+            <w:szCs w:val="22"/>
+            <w:lang w:eastAsia="de-DE"/>
+          </w:rPr>
+          <w:tab/>
+        </w:r>
+        <w:r>
+          <w:rPr>
+            <w:rStyle w:val="Hyperlink"/>
+            <w:noProof/>
+          </w:rPr>
+          <w:t>KNN</w:t>
+        </w:r>
+        <w:r>
+          <w:rPr>
+            <w:noProof/>
+            <w:webHidden/>
+          </w:rPr>
+          <w:tab/>
+        </w:r>
+        <w:r>
+          <w:rPr>
+            <w:noProof/>
+            <w:webHidden/>
+          </w:rPr>
+          <w:fldChar w:fldCharType="begin"/>
+        </w:r>
+        <w:r>
+          <w:rPr>
+            <w:noProof/>
+            <w:webHidden/>
+          </w:rPr>
+          <w:instrText xml:space="preserve"> PAGEREF _Toc466292929 \h </w:instrText>
+        </w:r>
+        <w:r>
+          <w:rPr>
+            <w:noProof/>
+            <w:webHidden/>
+          </w:rPr>
+        </w:r>
+        <w:r>
+          <w:rPr>
+            <w:noProof/>
+            <w:webHidden/>
+          </w:rPr>
+          <w:fldChar w:fldCharType="separate"/>
+        </w:r>
+        <w:r>
+          <w:rPr>
+            <w:noProof/>
+            <w:webHidden/>
+          </w:rPr>
+          <w:t>2</w:t>
+        </w:r>
+        <w:r>
+          <w:rPr>
+            <w:noProof/>
             <w:webHidden/>
           </w:rPr>
           <w:fldChar w:fldCharType="end"/>
@@ -1713,12 +2330,12 @@
           <w:lang w:eastAsia="de-DE"/>
         </w:rPr>
       </w:pPr>
-      <w:hyperlink w:anchor="_Toc466039597" w:history="1">
+      <w:hyperlink w:anchor="_Toc466292930" w:history="1">
         <w:r>
           <w:rPr>
             <w:rStyle w:val="Hyperlink"/>
           </w:rPr>
-          <w:t>2.4.1.1.</w:t>
+          <w:t>2.4.2.</w:t>
         </w:r>
         <w:r>
           <w:rPr>
@@ -1734,7 +2351,7 @@
           <w:rPr>
             <w:rStyle w:val="Hyperlink"/>
           </w:rPr>
-          <w:t>MMC Hypersphere???</w:t>
+          <w:t>Neuronale Netze (eigentlich auch Klassifizierer?)</w:t>
         </w:r>
         <w:r>
           <w:rPr>
@@ -1752,7 +2369,7 @@
           <w:rPr>
             <w:webHidden/>
           </w:rPr>
-          <w:instrText xml:space="preserve"> PAGEREF _Toc466039597 \h </w:instrText>
+          <w:instrText xml:space="preserve"> PAGEREF _Toc466292930 \h </w:instrText>
         </w:r>
         <w:r>
           <w:rPr>
@@ -1781,26 +2398,31 @@
     </w:p>
     <w:p>
       <w:pPr>
-        <w:pStyle w:val="Verzeichnis3"/>
+        <w:pStyle w:val="Verzeichnis4"/>
+        <w:tabs>
+          <w:tab w:val="left" w:pos="1320"/>
+          <w:tab w:val="right" w:leader="dot" w:pos="8188"/>
+        </w:tabs>
         <w:rPr>
           <w:rFonts w:eastAsiaTheme="minorEastAsia"/>
-          <w:b w:val="0"/>
+          <w:noProof/>
           <w:sz w:val="22"/>
           <w:szCs w:val="22"/>
           <w:lang w:eastAsia="de-DE"/>
         </w:rPr>
       </w:pPr>
-      <w:hyperlink w:anchor="_Toc466039598" w:history="1">
+      <w:hyperlink w:anchor="_Toc466292931" w:history="1">
         <w:r>
           <w:rPr>
             <w:rStyle w:val="Hyperlink"/>
-          </w:rPr>
-          <w:t>2.4.1.2.</w:t>
+            <w:noProof/>
+          </w:rPr>
+          <w:t>2.4.2.1.</w:t>
         </w:r>
         <w:r>
           <w:rPr>
             <w:rFonts w:eastAsiaTheme="minorEastAsia"/>
-            <w:b w:val="0"/>
+            <w:noProof/>
             <w:sz w:val="22"/>
             <w:szCs w:val="22"/>
             <w:lang w:eastAsia="de-DE"/>
@@ -1810,46 +2432,54 @@
         <w:r>
           <w:rPr>
             <w:rStyle w:val="Hyperlink"/>
-          </w:rPr>
-          <w:t>ANN?</w:t>
-        </w:r>
-        <w:r>
-          <w:rPr>
+            <w:noProof/>
+          </w:rPr>
+          <w:t>MultiLayerPerceptrons</w:t>
+        </w:r>
+        <w:r>
+          <w:rPr>
+            <w:noProof/>
             <w:webHidden/>
           </w:rPr>
           <w:tab/>
         </w:r>
         <w:r>
           <w:rPr>
+            <w:noProof/>
             <w:webHidden/>
           </w:rPr>
           <w:fldChar w:fldCharType="begin"/>
         </w:r>
         <w:r>
           <w:rPr>
-            <w:webHidden/>
-          </w:rPr>
-          <w:instrText xml:space="preserve"> PAGEREF _Toc466039598 \h </w:instrText>
-        </w:r>
-        <w:r>
-          <w:rPr>
-            <w:webHidden/>
-          </w:rPr>
-        </w:r>
-        <w:r>
-          <w:rPr>
+            <w:noProof/>
+            <w:webHidden/>
+          </w:rPr>
+          <w:instrText xml:space="preserve"> PAGEREF _Toc466292931 \h </w:instrText>
+        </w:r>
+        <w:r>
+          <w:rPr>
+            <w:noProof/>
+            <w:webHidden/>
+          </w:rPr>
+        </w:r>
+        <w:r>
+          <w:rPr>
+            <w:noProof/>
             <w:webHidden/>
           </w:rPr>
           <w:fldChar w:fldCharType="separate"/>
         </w:r>
         <w:r>
           <w:rPr>
+            <w:noProof/>
             <w:webHidden/>
           </w:rPr>
           <w:t>2</w:t>
         </w:r>
         <w:r>
           <w:rPr>
+            <w:noProof/>
             <w:webHidden/>
           </w:rPr>
           <w:fldChar w:fldCharType="end"/>
@@ -1858,26 +2488,31 @@
     </w:p>
     <w:p>
       <w:pPr>
-        <w:pStyle w:val="Verzeichnis3"/>
+        <w:pStyle w:val="Verzeichnis4"/>
+        <w:tabs>
+          <w:tab w:val="left" w:pos="1320"/>
+          <w:tab w:val="right" w:leader="dot" w:pos="8188"/>
+        </w:tabs>
         <w:rPr>
           <w:rFonts w:eastAsiaTheme="minorEastAsia"/>
-          <w:b w:val="0"/>
+          <w:noProof/>
           <w:sz w:val="22"/>
           <w:szCs w:val="22"/>
           <w:lang w:eastAsia="de-DE"/>
         </w:rPr>
       </w:pPr>
-      <w:hyperlink w:anchor="_Toc466039599" w:history="1">
+      <w:hyperlink w:anchor="_Toc466292932" w:history="1">
         <w:r>
           <w:rPr>
             <w:rStyle w:val="Hyperlink"/>
-          </w:rPr>
-          <w:t>2.4.1.3.</w:t>
+            <w:noProof/>
+          </w:rPr>
+          <w:t>2.4.2.2.</w:t>
         </w:r>
         <w:r>
           <w:rPr>
             <w:rFonts w:eastAsiaTheme="minorEastAsia"/>
-            <w:b w:val="0"/>
+            <w:noProof/>
             <w:sz w:val="22"/>
             <w:szCs w:val="22"/>
             <w:lang w:eastAsia="de-DE"/>
@@ -1887,277 +2522,54 @@
         <w:r>
           <w:rPr>
             <w:rStyle w:val="Hyperlink"/>
-          </w:rPr>
-          <w:t>KNN</w:t>
-        </w:r>
-        <w:r>
-          <w:rPr>
+            <w:noProof/>
+          </w:rPr>
+          <w:t>PNN</w:t>
+        </w:r>
+        <w:r>
+          <w:rPr>
+            <w:noProof/>
             <w:webHidden/>
           </w:rPr>
           <w:tab/>
         </w:r>
         <w:r>
           <w:rPr>
+            <w:noProof/>
             <w:webHidden/>
           </w:rPr>
           <w:fldChar w:fldCharType="begin"/>
         </w:r>
         <w:r>
           <w:rPr>
-            <w:webHidden/>
-          </w:rPr>
-          <w:instrText xml:space="preserve"> PAGEREF _Toc466039599 \h </w:instrText>
-        </w:r>
-        <w:r>
-          <w:rPr>
-            <w:webHidden/>
-          </w:rPr>
-        </w:r>
-        <w:r>
-          <w:rPr>
+            <w:noProof/>
+            <w:webHidden/>
+          </w:rPr>
+          <w:instrText xml:space="preserve"> PAGEREF _Toc466292932 \h </w:instrText>
+        </w:r>
+        <w:r>
+          <w:rPr>
+            <w:noProof/>
+            <w:webHidden/>
+          </w:rPr>
+        </w:r>
+        <w:r>
+          <w:rPr>
+            <w:noProof/>
             <w:webHidden/>
           </w:rPr>
           <w:fldChar w:fldCharType="separate"/>
         </w:r>
         <w:r>
           <w:rPr>
+            <w:noProof/>
             <w:webHidden/>
           </w:rPr>
           <w:t>2</w:t>
         </w:r>
         <w:r>
           <w:rPr>
-            <w:webHidden/>
-          </w:rPr>
-          <w:fldChar w:fldCharType="end"/>
-        </w:r>
-      </w:hyperlink>
-    </w:p>
-    <w:p>
-      <w:pPr>
-        <w:pStyle w:val="Verzeichnis3"/>
-        <w:rPr>
-          <w:rFonts w:eastAsiaTheme="minorEastAsia"/>
-          <w:b w:val="0"/>
-          <w:sz w:val="22"/>
-          <w:szCs w:val="22"/>
-          <w:lang w:eastAsia="de-DE"/>
-        </w:rPr>
-      </w:pPr>
-      <w:hyperlink w:anchor="_Toc466039600" w:history="1">
-        <w:r>
-          <w:rPr>
-            <w:rStyle w:val="Hyperlink"/>
-          </w:rPr>
-          <w:t>2.4.2.</w:t>
-        </w:r>
-        <w:r>
-          <w:rPr>
-            <w:rFonts w:eastAsiaTheme="minorEastAsia"/>
-            <w:b w:val="0"/>
-            <w:sz w:val="22"/>
-            <w:szCs w:val="22"/>
-            <w:lang w:eastAsia="de-DE"/>
-          </w:rPr>
-          <w:tab/>
-        </w:r>
-        <w:r>
-          <w:rPr>
-            <w:rStyle w:val="Hyperlink"/>
-          </w:rPr>
-          <w:t>Neuronale Netze</w:t>
-        </w:r>
-        <w:r>
-          <w:rPr>
-            <w:webHidden/>
-          </w:rPr>
-          <w:tab/>
-        </w:r>
-        <w:r>
-          <w:rPr>
-            <w:webHidden/>
-          </w:rPr>
-          <w:fldChar w:fldCharType="begin"/>
-        </w:r>
-        <w:r>
-          <w:rPr>
-            <w:webHidden/>
-          </w:rPr>
-          <w:instrText xml:space="preserve"> PAGEREF _Toc466039600 \h </w:instrText>
-        </w:r>
-        <w:r>
-          <w:rPr>
-            <w:webHidden/>
-          </w:rPr>
-        </w:r>
-        <w:r>
-          <w:rPr>
-            <w:webHidden/>
-          </w:rPr>
-          <w:fldChar w:fldCharType="separate"/>
-        </w:r>
-        <w:r>
-          <w:rPr>
-            <w:webHidden/>
-          </w:rPr>
-          <w:t>2</w:t>
-        </w:r>
-        <w:r>
-          <w:rPr>
-            <w:webHidden/>
-          </w:rPr>
-          <w:fldChar w:fldCharType="end"/>
-        </w:r>
-      </w:hyperlink>
-    </w:p>
-    <w:p>
-      <w:pPr>
-        <w:pStyle w:val="Verzeichnis3"/>
-        <w:rPr>
-          <w:rFonts w:eastAsiaTheme="minorEastAsia"/>
-          <w:b w:val="0"/>
-          <w:sz w:val="22"/>
-          <w:szCs w:val="22"/>
-          <w:lang w:eastAsia="de-DE"/>
-        </w:rPr>
-      </w:pPr>
-      <w:hyperlink w:anchor="_Toc466039601" w:history="1">
-        <w:r>
-          <w:rPr>
-            <w:rStyle w:val="Hyperlink"/>
-          </w:rPr>
-          <w:t>2.4.2.1.</w:t>
-        </w:r>
-        <w:r>
-          <w:rPr>
-            <w:rFonts w:eastAsiaTheme="minorEastAsia"/>
-            <w:b w:val="0"/>
-            <w:sz w:val="22"/>
-            <w:szCs w:val="22"/>
-            <w:lang w:eastAsia="de-DE"/>
-          </w:rPr>
-          <w:tab/>
-        </w:r>
-        <w:r>
-          <w:rPr>
-            <w:rStyle w:val="Hyperlink"/>
-          </w:rPr>
-          <w:t>PNN? PCNN????</w:t>
-        </w:r>
-        <w:r>
-          <w:rPr>
-            <w:webHidden/>
-          </w:rPr>
-          <w:tab/>
-        </w:r>
-        <w:r>
-          <w:rPr>
-            <w:webHidden/>
-          </w:rPr>
-          <w:fldChar w:fldCharType="begin"/>
-        </w:r>
-        <w:r>
-          <w:rPr>
-            <w:webHidden/>
-          </w:rPr>
-          <w:instrText xml:space="preserve"> PAGEREF _Toc466039601 \h </w:instrText>
-        </w:r>
-        <w:r>
-          <w:rPr>
-            <w:webHidden/>
-          </w:rPr>
-        </w:r>
-        <w:r>
-          <w:rPr>
-            <w:webHidden/>
-          </w:rPr>
-          <w:fldChar w:fldCharType="separate"/>
-        </w:r>
-        <w:r>
-          <w:rPr>
-            <w:webHidden/>
-          </w:rPr>
-          <w:t>2</w:t>
-        </w:r>
-        <w:r>
-          <w:rPr>
-            <w:webHidden/>
-          </w:rPr>
-          <w:fldChar w:fldCharType="end"/>
-        </w:r>
-      </w:hyperlink>
-    </w:p>
-    <w:p>
-      <w:pPr>
-        <w:pStyle w:val="Verzeichnis3"/>
-        <w:rPr>
-          <w:rFonts w:eastAsiaTheme="minorEastAsia"/>
-          <w:b w:val="0"/>
-          <w:sz w:val="22"/>
-          <w:szCs w:val="22"/>
-          <w:lang w:eastAsia="de-DE"/>
-        </w:rPr>
-      </w:pPr>
-      <w:hyperlink w:anchor="_Toc466039602" w:history="1">
-        <w:r>
-          <w:rPr>
-            <w:rStyle w:val="Hyperlink"/>
-          </w:rPr>
-          <w:t>2.4.2.2.</w:t>
-        </w:r>
-        <w:r>
-          <w:rPr>
-            <w:rFonts w:eastAsiaTheme="minorEastAsia"/>
-            <w:b w:val="0"/>
-            <w:sz w:val="22"/>
-            <w:szCs w:val="22"/>
-            <w:lang w:eastAsia="de-DE"/>
-          </w:rPr>
-          <w:tab/>
-        </w:r>
-        <w:r>
-          <w:rPr>
-            <w:rStyle w:val="Hyperlink"/>
-          </w:rPr>
-          <w:t>MultiLayerPerceptrons</w:t>
-        </w:r>
-        <w:r>
-          <w:rPr>
-            <w:webHidden/>
-          </w:rPr>
-          <w:tab/>
-        </w:r>
-        <w:r>
-          <w:rPr>
-            <w:webHidden/>
-          </w:rPr>
-          <w:fldChar w:fldCharType="begin"/>
-        </w:r>
-        <w:r>
-          <w:rPr>
-            <w:webHidden/>
-          </w:rPr>
-          <w:instrText xml:space="preserve"> PAGEREF _Toc466039602 \h </w:instrText>
-        </w:r>
-        <w:r>
-          <w:rPr>
-            <w:webHidden/>
-          </w:rPr>
-        </w:r>
-        <w:r>
-          <w:rPr>
-            <w:webHidden/>
-          </w:rPr>
-          <w:fldChar w:fldCharType="separate"/>
-        </w:r>
-        <w:r>
-          <w:rPr>
-            <w:webHidden/>
-          </w:rPr>
-          <w:t>2</w:t>
-        </w:r>
-        <w:r>
-          <w:rPr>
+            <w:noProof/>
             <w:webHidden/>
           </w:rPr>
           <w:fldChar w:fldCharType="end"/>
@@ -2178,7 +2590,7 @@
           <w:lang w:eastAsia="de-DE"/>
         </w:rPr>
       </w:pPr>
-      <w:hyperlink w:anchor="_Toc466039603" w:history="1">
+      <w:hyperlink w:anchor="_Toc466292933" w:history="1">
         <w:r>
           <w:rPr>
             <w:rStyle w:val="Hyperlink"/>
@@ -2226,7 +2638,7 @@
             <w:noProof/>
             <w:webHidden/>
           </w:rPr>
-          <w:instrText xml:space="preserve"> PAGEREF _Toc466039603 \h </w:instrText>
+          <w:instrText xml:space="preserve"> PAGEREF _Toc466292933 \h </w:instrText>
         </w:r>
         <w:r>
           <w:rPr>
@@ -2246,11 +2658,987 @@
             <w:noProof/>
             <w:webHidden/>
           </w:rPr>
-          <w:t>2</w:t>
-        </w:r>
-        <w:r>
-          <w:rPr>
-            <w:noProof/>
+          <w:t>3</w:t>
+        </w:r>
+        <w:r>
+          <w:rPr>
+            <w:noProof/>
+            <w:webHidden/>
+          </w:rPr>
+          <w:fldChar w:fldCharType="end"/>
+        </w:r>
+      </w:hyperlink>
+    </w:p>
+    <w:p>
+      <w:pPr>
+        <w:pStyle w:val="Verzeichnis2"/>
+        <w:rPr>
+          <w:rFonts w:eastAsiaTheme="minorEastAsia"/>
+          <w:b w:val="0"/>
+          <w:bCs w:val="0"/>
+          <w:noProof/>
+          <w:sz w:val="22"/>
+          <w:szCs w:val="22"/>
+          <w:lang w:eastAsia="de-DE"/>
+        </w:rPr>
+      </w:pPr>
+      <w:hyperlink w:anchor="_Toc466292934" w:history="1">
+        <w:r>
+          <w:rPr>
+            <w:rStyle w:val="Hyperlink"/>
+            <w:noProof/>
+          </w:rPr>
+          <w:t>3.1.</w:t>
+        </w:r>
+        <w:r>
+          <w:rPr>
+            <w:rFonts w:eastAsiaTheme="minorEastAsia"/>
+            <w:b w:val="0"/>
+            <w:bCs w:val="0"/>
+            <w:noProof/>
+            <w:sz w:val="22"/>
+            <w:szCs w:val="22"/>
+            <w:lang w:eastAsia="de-DE"/>
+          </w:rPr>
+          <w:tab/>
+        </w:r>
+        <w:r>
+          <w:rPr>
+            <w:rStyle w:val="Hyperlink"/>
+            <w:noProof/>
+          </w:rPr>
+          <w:t>Anforderungsanalyse</w:t>
+        </w:r>
+        <w:r>
+          <w:rPr>
+            <w:noProof/>
+            <w:webHidden/>
+          </w:rPr>
+          <w:tab/>
+        </w:r>
+        <w:r>
+          <w:rPr>
+            <w:noProof/>
+            <w:webHidden/>
+          </w:rPr>
+          <w:fldChar w:fldCharType="begin"/>
+        </w:r>
+        <w:r>
+          <w:rPr>
+            <w:noProof/>
+            <w:webHidden/>
+          </w:rPr>
+          <w:instrText xml:space="preserve"> PAGEREF _Toc466292934 \h </w:instrText>
+        </w:r>
+        <w:r>
+          <w:rPr>
+            <w:noProof/>
+            <w:webHidden/>
+          </w:rPr>
+        </w:r>
+        <w:r>
+          <w:rPr>
+            <w:noProof/>
+            <w:webHidden/>
+          </w:rPr>
+          <w:fldChar w:fldCharType="separate"/>
+        </w:r>
+        <w:r>
+          <w:rPr>
+            <w:noProof/>
+            <w:webHidden/>
+          </w:rPr>
+          <w:t>3</w:t>
+        </w:r>
+        <w:r>
+          <w:rPr>
+            <w:noProof/>
+            <w:webHidden/>
+          </w:rPr>
+          <w:fldChar w:fldCharType="end"/>
+        </w:r>
+      </w:hyperlink>
+    </w:p>
+    <w:p>
+      <w:pPr>
+        <w:pStyle w:val="Verzeichnis3"/>
+        <w:rPr>
+          <w:rFonts w:eastAsiaTheme="minorEastAsia"/>
+          <w:b w:val="0"/>
+          <w:sz w:val="22"/>
+          <w:szCs w:val="22"/>
+          <w:lang w:eastAsia="de-DE"/>
+        </w:rPr>
+      </w:pPr>
+      <w:hyperlink w:anchor="_Toc466292935" w:history="1">
+        <w:r>
+          <w:rPr>
+            <w:rStyle w:val="Hyperlink"/>
+          </w:rPr>
+          <w:t>3.1.1.</w:t>
+        </w:r>
+        <w:r>
+          <w:rPr>
+            <w:rFonts w:eastAsiaTheme="minorEastAsia"/>
+            <w:b w:val="0"/>
+            <w:sz w:val="22"/>
+            <w:szCs w:val="22"/>
+            <w:lang w:eastAsia="de-DE"/>
+          </w:rPr>
+          <w:tab/>
+        </w:r>
+        <w:r>
+          <w:rPr>
+            <w:rStyle w:val="Hyperlink"/>
+          </w:rPr>
+          <w:t>Kriterien des geplanten Produkts</w:t>
+        </w:r>
+        <w:r>
+          <w:rPr>
+            <w:webHidden/>
+          </w:rPr>
+          <w:tab/>
+        </w:r>
+        <w:r>
+          <w:rPr>
+            <w:webHidden/>
+          </w:rPr>
+          <w:fldChar w:fldCharType="begin"/>
+        </w:r>
+        <w:r>
+          <w:rPr>
+            <w:webHidden/>
+          </w:rPr>
+          <w:instrText xml:space="preserve"> PAGEREF _Toc466292935 \h </w:instrText>
+        </w:r>
+        <w:r>
+          <w:rPr>
+            <w:webHidden/>
+          </w:rPr>
+        </w:r>
+        <w:r>
+          <w:rPr>
+            <w:webHidden/>
+          </w:rPr>
+          <w:fldChar w:fldCharType="separate"/>
+        </w:r>
+        <w:r>
+          <w:rPr>
+            <w:webHidden/>
+          </w:rPr>
+          <w:t>3</w:t>
+        </w:r>
+        <w:r>
+          <w:rPr>
+            <w:webHidden/>
+          </w:rPr>
+          <w:fldChar w:fldCharType="end"/>
+        </w:r>
+      </w:hyperlink>
+    </w:p>
+    <w:p>
+      <w:pPr>
+        <w:pStyle w:val="Verzeichnis3"/>
+        <w:rPr>
+          <w:rFonts w:eastAsiaTheme="minorEastAsia"/>
+          <w:b w:val="0"/>
+          <w:sz w:val="22"/>
+          <w:szCs w:val="22"/>
+          <w:lang w:eastAsia="de-DE"/>
+        </w:rPr>
+      </w:pPr>
+      <w:hyperlink w:anchor="_Toc466292936" w:history="1">
+        <w:r>
+          <w:rPr>
+            <w:rStyle w:val="Hyperlink"/>
+          </w:rPr>
+          <w:t>3.1.2.</w:t>
+        </w:r>
+        <w:r>
+          <w:rPr>
+            <w:rFonts w:eastAsiaTheme="minorEastAsia"/>
+            <w:b w:val="0"/>
+            <w:sz w:val="22"/>
+            <w:szCs w:val="22"/>
+            <w:lang w:eastAsia="de-DE"/>
+          </w:rPr>
+          <w:tab/>
+        </w:r>
+        <w:r>
+          <w:rPr>
+            <w:rStyle w:val="Hyperlink"/>
+          </w:rPr>
+          <w:t>Produkteinsatz</w:t>
+        </w:r>
+        <w:r>
+          <w:rPr>
+            <w:webHidden/>
+          </w:rPr>
+          <w:tab/>
+        </w:r>
+        <w:r>
+          <w:rPr>
+            <w:webHidden/>
+          </w:rPr>
+          <w:fldChar w:fldCharType="begin"/>
+        </w:r>
+        <w:r>
+          <w:rPr>
+            <w:webHidden/>
+          </w:rPr>
+          <w:instrText xml:space="preserve"> PAGEREF _Toc466292936 \h </w:instrText>
+        </w:r>
+        <w:r>
+          <w:rPr>
+            <w:webHidden/>
+          </w:rPr>
+        </w:r>
+        <w:r>
+          <w:rPr>
+            <w:webHidden/>
+          </w:rPr>
+          <w:fldChar w:fldCharType="separate"/>
+        </w:r>
+        <w:r>
+          <w:rPr>
+            <w:webHidden/>
+          </w:rPr>
+          <w:t>3</w:t>
+        </w:r>
+        <w:r>
+          <w:rPr>
+            <w:webHidden/>
+          </w:rPr>
+          <w:fldChar w:fldCharType="end"/>
+        </w:r>
+      </w:hyperlink>
+    </w:p>
+    <w:p>
+      <w:pPr>
+        <w:pStyle w:val="Verzeichnis3"/>
+        <w:rPr>
+          <w:rFonts w:eastAsiaTheme="minorEastAsia"/>
+          <w:b w:val="0"/>
+          <w:sz w:val="22"/>
+          <w:szCs w:val="22"/>
+          <w:lang w:eastAsia="de-DE"/>
+        </w:rPr>
+      </w:pPr>
+      <w:hyperlink w:anchor="_Toc466292937" w:history="1">
+        <w:r>
+          <w:rPr>
+            <w:rStyle w:val="Hyperlink"/>
+          </w:rPr>
+          <w:t>3.1.3.</w:t>
+        </w:r>
+        <w:r>
+          <w:rPr>
+            <w:rFonts w:eastAsiaTheme="minorEastAsia"/>
+            <w:b w:val="0"/>
+            <w:sz w:val="22"/>
+            <w:szCs w:val="22"/>
+            <w:lang w:eastAsia="de-DE"/>
+          </w:rPr>
+          <w:tab/>
+        </w:r>
+        <w:r>
+          <w:rPr>
+            <w:rStyle w:val="Hyperlink"/>
+          </w:rPr>
+          <w:t>Produktumgebung</w:t>
+        </w:r>
+        <w:r>
+          <w:rPr>
+            <w:webHidden/>
+          </w:rPr>
+          <w:tab/>
+        </w:r>
+        <w:r>
+          <w:rPr>
+            <w:webHidden/>
+          </w:rPr>
+          <w:fldChar w:fldCharType="begin"/>
+        </w:r>
+        <w:r>
+          <w:rPr>
+            <w:webHidden/>
+          </w:rPr>
+          <w:instrText xml:space="preserve"> PAGEREF _Toc466292937 \h </w:instrText>
+        </w:r>
+        <w:r>
+          <w:rPr>
+            <w:webHidden/>
+          </w:rPr>
+        </w:r>
+        <w:r>
+          <w:rPr>
+            <w:webHidden/>
+          </w:rPr>
+          <w:fldChar w:fldCharType="separate"/>
+        </w:r>
+        <w:r>
+          <w:rPr>
+            <w:webHidden/>
+          </w:rPr>
+          <w:t>3</w:t>
+        </w:r>
+        <w:r>
+          <w:rPr>
+            <w:webHidden/>
+          </w:rPr>
+          <w:fldChar w:fldCharType="end"/>
+        </w:r>
+      </w:hyperlink>
+    </w:p>
+    <w:p>
+      <w:pPr>
+        <w:pStyle w:val="Verzeichnis2"/>
+        <w:rPr>
+          <w:rFonts w:eastAsiaTheme="minorEastAsia"/>
+          <w:b w:val="0"/>
+          <w:bCs w:val="0"/>
+          <w:noProof/>
+          <w:sz w:val="22"/>
+          <w:szCs w:val="22"/>
+          <w:lang w:eastAsia="de-DE"/>
+        </w:rPr>
+      </w:pPr>
+      <w:hyperlink w:anchor="_Toc466292938" w:history="1">
+        <w:r>
+          <w:rPr>
+            <w:rStyle w:val="Hyperlink"/>
+            <w:noProof/>
+          </w:rPr>
+          <w:t>3.2.</w:t>
+        </w:r>
+        <w:r>
+          <w:rPr>
+            <w:rFonts w:eastAsiaTheme="minorEastAsia"/>
+            <w:b w:val="0"/>
+            <w:bCs w:val="0"/>
+            <w:noProof/>
+            <w:sz w:val="22"/>
+            <w:szCs w:val="22"/>
+            <w:lang w:eastAsia="de-DE"/>
+          </w:rPr>
+          <w:tab/>
+        </w:r>
+        <w:r>
+          <w:rPr>
+            <w:rStyle w:val="Hyperlink"/>
+            <w:noProof/>
+          </w:rPr>
+          <w:t>Vorhandene Lösungen</w:t>
+        </w:r>
+        <w:r>
+          <w:rPr>
+            <w:noProof/>
+            <w:webHidden/>
+          </w:rPr>
+          <w:tab/>
+        </w:r>
+        <w:r>
+          <w:rPr>
+            <w:noProof/>
+            <w:webHidden/>
+          </w:rPr>
+          <w:fldChar w:fldCharType="begin"/>
+        </w:r>
+        <w:r>
+          <w:rPr>
+            <w:noProof/>
+            <w:webHidden/>
+          </w:rPr>
+          <w:instrText xml:space="preserve"> PAGEREF _Toc466292938 \h </w:instrText>
+        </w:r>
+        <w:r>
+          <w:rPr>
+            <w:noProof/>
+            <w:webHidden/>
+          </w:rPr>
+        </w:r>
+        <w:r>
+          <w:rPr>
+            <w:noProof/>
+            <w:webHidden/>
+          </w:rPr>
+          <w:fldChar w:fldCharType="separate"/>
+        </w:r>
+        <w:r>
+          <w:rPr>
+            <w:noProof/>
+            <w:webHidden/>
+          </w:rPr>
+          <w:t>3</w:t>
+        </w:r>
+        <w:r>
+          <w:rPr>
+            <w:noProof/>
+            <w:webHidden/>
+          </w:rPr>
+          <w:fldChar w:fldCharType="end"/>
+        </w:r>
+      </w:hyperlink>
+    </w:p>
+    <w:p>
+      <w:pPr>
+        <w:pStyle w:val="Verzeichnis2"/>
+        <w:rPr>
+          <w:rFonts w:eastAsiaTheme="minorEastAsia"/>
+          <w:b w:val="0"/>
+          <w:bCs w:val="0"/>
+          <w:noProof/>
+          <w:sz w:val="22"/>
+          <w:szCs w:val="22"/>
+          <w:lang w:eastAsia="de-DE"/>
+        </w:rPr>
+      </w:pPr>
+      <w:hyperlink w:anchor="_Toc466292939" w:history="1">
+        <w:r>
+          <w:rPr>
+            <w:rStyle w:val="Hyperlink"/>
+            <w:noProof/>
+          </w:rPr>
+          <w:t>3.3.</w:t>
+        </w:r>
+        <w:r>
+          <w:rPr>
+            <w:rFonts w:eastAsiaTheme="minorEastAsia"/>
+            <w:b w:val="0"/>
+            <w:bCs w:val="0"/>
+            <w:noProof/>
+            <w:sz w:val="22"/>
+            <w:szCs w:val="22"/>
+            <w:lang w:eastAsia="de-DE"/>
+          </w:rPr>
+          <w:tab/>
+        </w:r>
+        <w:r>
+          <w:rPr>
+            <w:rStyle w:val="Hyperlink"/>
+            <w:noProof/>
+          </w:rPr>
+          <w:t>Eigener Lösungsansatz</w:t>
+        </w:r>
+        <w:r>
+          <w:rPr>
+            <w:noProof/>
+            <w:webHidden/>
+          </w:rPr>
+          <w:tab/>
+        </w:r>
+        <w:r>
+          <w:rPr>
+            <w:noProof/>
+            <w:webHidden/>
+          </w:rPr>
+          <w:fldChar w:fldCharType="begin"/>
+        </w:r>
+        <w:r>
+          <w:rPr>
+            <w:noProof/>
+            <w:webHidden/>
+          </w:rPr>
+          <w:instrText xml:space="preserve"> PAGEREF _Toc466292939 \h </w:instrText>
+        </w:r>
+        <w:r>
+          <w:rPr>
+            <w:noProof/>
+            <w:webHidden/>
+          </w:rPr>
+        </w:r>
+        <w:r>
+          <w:rPr>
+            <w:noProof/>
+            <w:webHidden/>
+          </w:rPr>
+          <w:fldChar w:fldCharType="separate"/>
+        </w:r>
+        <w:r>
+          <w:rPr>
+            <w:noProof/>
+            <w:webHidden/>
+          </w:rPr>
+          <w:t>3</w:t>
+        </w:r>
+        <w:r>
+          <w:rPr>
+            <w:noProof/>
+            <w:webHidden/>
+          </w:rPr>
+          <w:fldChar w:fldCharType="end"/>
+        </w:r>
+      </w:hyperlink>
+    </w:p>
+    <w:p>
+      <w:pPr>
+        <w:pStyle w:val="Verzeichnis3"/>
+        <w:rPr>
+          <w:rFonts w:eastAsiaTheme="minorEastAsia"/>
+          <w:b w:val="0"/>
+          <w:sz w:val="22"/>
+          <w:szCs w:val="22"/>
+          <w:lang w:eastAsia="de-DE"/>
+        </w:rPr>
+      </w:pPr>
+      <w:hyperlink w:anchor="_Toc466292940" w:history="1">
+        <w:r>
+          <w:rPr>
+            <w:rStyle w:val="Hyperlink"/>
+          </w:rPr>
+          <w:t>3.3.1.</w:t>
+        </w:r>
+        <w:r>
+          <w:rPr>
+            <w:rFonts w:eastAsiaTheme="minorEastAsia"/>
+            <w:b w:val="0"/>
+            <w:sz w:val="22"/>
+            <w:szCs w:val="22"/>
+            <w:lang w:eastAsia="de-DE"/>
+          </w:rPr>
+          <w:tab/>
+        </w:r>
+        <w:r>
+          <w:rPr>
+            <w:rStyle w:val="Hyperlink"/>
+          </w:rPr>
+          <w:t>Segmentierung</w:t>
+        </w:r>
+        <w:r>
+          <w:rPr>
+            <w:webHidden/>
+          </w:rPr>
+          <w:tab/>
+        </w:r>
+        <w:r>
+          <w:rPr>
+            <w:webHidden/>
+          </w:rPr>
+          <w:fldChar w:fldCharType="begin"/>
+        </w:r>
+        <w:r>
+          <w:rPr>
+            <w:webHidden/>
+          </w:rPr>
+          <w:instrText xml:space="preserve"> PAGEREF _Toc466292940 \h </w:instrText>
+        </w:r>
+        <w:r>
+          <w:rPr>
+            <w:webHidden/>
+          </w:rPr>
+        </w:r>
+        <w:r>
+          <w:rPr>
+            <w:webHidden/>
+          </w:rPr>
+          <w:fldChar w:fldCharType="separate"/>
+        </w:r>
+        <w:r>
+          <w:rPr>
+            <w:webHidden/>
+          </w:rPr>
+          <w:t>3</w:t>
+        </w:r>
+        <w:r>
+          <w:rPr>
+            <w:webHidden/>
+          </w:rPr>
+          <w:fldChar w:fldCharType="end"/>
+        </w:r>
+      </w:hyperlink>
+    </w:p>
+    <w:p>
+      <w:pPr>
+        <w:pStyle w:val="Verzeichnis3"/>
+        <w:rPr>
+          <w:rFonts w:eastAsiaTheme="minorEastAsia"/>
+          <w:b w:val="0"/>
+          <w:sz w:val="22"/>
+          <w:szCs w:val="22"/>
+          <w:lang w:eastAsia="de-DE"/>
+        </w:rPr>
+      </w:pPr>
+      <w:hyperlink w:anchor="_Toc466292941" w:history="1">
+        <w:r>
+          <w:rPr>
+            <w:rStyle w:val="Hyperlink"/>
+          </w:rPr>
+          <w:t>3.3.2.</w:t>
+        </w:r>
+        <w:r>
+          <w:rPr>
+            <w:rFonts w:eastAsiaTheme="minorEastAsia"/>
+            <w:b w:val="0"/>
+            <w:sz w:val="22"/>
+            <w:szCs w:val="22"/>
+            <w:lang w:eastAsia="de-DE"/>
+          </w:rPr>
+          <w:tab/>
+        </w:r>
+        <w:r>
+          <w:rPr>
+            <w:rStyle w:val="Hyperlink"/>
+          </w:rPr>
+          <w:t>Extraktion der Features</w:t>
+        </w:r>
+        <w:r>
+          <w:rPr>
+            <w:webHidden/>
+          </w:rPr>
+          <w:tab/>
+        </w:r>
+        <w:r>
+          <w:rPr>
+            <w:webHidden/>
+          </w:rPr>
+          <w:fldChar w:fldCharType="begin"/>
+        </w:r>
+        <w:r>
+          <w:rPr>
+            <w:webHidden/>
+          </w:rPr>
+          <w:instrText xml:space="preserve"> PAGEREF _Toc466292941 \h </w:instrText>
+        </w:r>
+        <w:r>
+          <w:rPr>
+            <w:webHidden/>
+          </w:rPr>
+        </w:r>
+        <w:r>
+          <w:rPr>
+            <w:webHidden/>
+          </w:rPr>
+          <w:fldChar w:fldCharType="separate"/>
+        </w:r>
+        <w:r>
+          <w:rPr>
+            <w:webHidden/>
+          </w:rPr>
+          <w:t>3</w:t>
+        </w:r>
+        <w:r>
+          <w:rPr>
+            <w:webHidden/>
+          </w:rPr>
+          <w:fldChar w:fldCharType="end"/>
+        </w:r>
+      </w:hyperlink>
+    </w:p>
+    <w:p>
+      <w:pPr>
+        <w:pStyle w:val="Verzeichnis3"/>
+        <w:rPr>
+          <w:rFonts w:eastAsiaTheme="minorEastAsia"/>
+          <w:b w:val="0"/>
+          <w:sz w:val="22"/>
+          <w:szCs w:val="22"/>
+          <w:lang w:eastAsia="de-DE"/>
+        </w:rPr>
+      </w:pPr>
+      <w:hyperlink w:anchor="_Toc466292942" w:history="1">
+        <w:r>
+          <w:rPr>
+            <w:rStyle w:val="Hyperlink"/>
+          </w:rPr>
+          <w:t>3.3.3.</w:t>
+        </w:r>
+        <w:r>
+          <w:rPr>
+            <w:rFonts w:eastAsiaTheme="minorEastAsia"/>
+            <w:b w:val="0"/>
+            <w:sz w:val="22"/>
+            <w:szCs w:val="22"/>
+            <w:lang w:eastAsia="de-DE"/>
+          </w:rPr>
+          <w:tab/>
+        </w:r>
+        <w:r>
+          <w:rPr>
+            <w:rStyle w:val="Hyperlink"/>
+          </w:rPr>
+          <w:t>Klassifizierung</w:t>
+        </w:r>
+        <w:r>
+          <w:rPr>
+            <w:webHidden/>
+          </w:rPr>
+          <w:tab/>
+        </w:r>
+        <w:r>
+          <w:rPr>
+            <w:webHidden/>
+          </w:rPr>
+          <w:fldChar w:fldCharType="begin"/>
+        </w:r>
+        <w:r>
+          <w:rPr>
+            <w:webHidden/>
+          </w:rPr>
+          <w:instrText xml:space="preserve"> PAGEREF _Toc466292942 \h </w:instrText>
+        </w:r>
+        <w:r>
+          <w:rPr>
+            <w:webHidden/>
+          </w:rPr>
+        </w:r>
+        <w:r>
+          <w:rPr>
+            <w:webHidden/>
+          </w:rPr>
+          <w:fldChar w:fldCharType="separate"/>
+        </w:r>
+        <w:r>
+          <w:rPr>
+            <w:webHidden/>
+          </w:rPr>
+          <w:t>3</w:t>
+        </w:r>
+        <w:r>
+          <w:rPr>
+            <w:webHidden/>
+          </w:rPr>
+          <w:fldChar w:fldCharType="end"/>
+        </w:r>
+      </w:hyperlink>
+    </w:p>
+    <w:p>
+      <w:pPr>
+        <w:pStyle w:val="Verzeichnis2"/>
+        <w:rPr>
+          <w:rFonts w:eastAsiaTheme="minorEastAsia"/>
+          <w:b w:val="0"/>
+          <w:bCs w:val="0"/>
+          <w:noProof/>
+          <w:sz w:val="22"/>
+          <w:szCs w:val="22"/>
+          <w:lang w:eastAsia="de-DE"/>
+        </w:rPr>
+      </w:pPr>
+      <w:hyperlink w:anchor="_Toc466292943" w:history="1">
+        <w:r>
+          <w:rPr>
+            <w:rStyle w:val="Hyperlink"/>
+            <w:noProof/>
+          </w:rPr>
+          <w:t>3.4.</w:t>
+        </w:r>
+        <w:r>
+          <w:rPr>
+            <w:rFonts w:eastAsiaTheme="minorEastAsia"/>
+            <w:b w:val="0"/>
+            <w:bCs w:val="0"/>
+            <w:noProof/>
+            <w:sz w:val="22"/>
+            <w:szCs w:val="22"/>
+            <w:lang w:eastAsia="de-DE"/>
+          </w:rPr>
+          <w:tab/>
+        </w:r>
+        <w:r>
+          <w:rPr>
+            <w:rStyle w:val="Hyperlink"/>
+            <w:noProof/>
+          </w:rPr>
+          <w:t>Systementwurf</w:t>
+        </w:r>
+        <w:r>
+          <w:rPr>
+            <w:noProof/>
+            <w:webHidden/>
+          </w:rPr>
+          <w:tab/>
+        </w:r>
+        <w:r>
+          <w:rPr>
+            <w:noProof/>
+            <w:webHidden/>
+          </w:rPr>
+          <w:fldChar w:fldCharType="begin"/>
+        </w:r>
+        <w:r>
+          <w:rPr>
+            <w:noProof/>
+            <w:webHidden/>
+          </w:rPr>
+          <w:instrText xml:space="preserve"> PAGEREF _Toc466292943 \h </w:instrText>
+        </w:r>
+        <w:r>
+          <w:rPr>
+            <w:noProof/>
+            <w:webHidden/>
+          </w:rPr>
+        </w:r>
+        <w:r>
+          <w:rPr>
+            <w:noProof/>
+            <w:webHidden/>
+          </w:rPr>
+          <w:fldChar w:fldCharType="separate"/>
+        </w:r>
+        <w:r>
+          <w:rPr>
+            <w:noProof/>
+            <w:webHidden/>
+          </w:rPr>
+          <w:t>3</w:t>
+        </w:r>
+        <w:r>
+          <w:rPr>
+            <w:noProof/>
+            <w:webHidden/>
+          </w:rPr>
+          <w:fldChar w:fldCharType="end"/>
+        </w:r>
+      </w:hyperlink>
+    </w:p>
+    <w:p>
+      <w:pPr>
+        <w:pStyle w:val="Verzeichnis3"/>
+        <w:rPr>
+          <w:rFonts w:eastAsiaTheme="minorEastAsia"/>
+          <w:b w:val="0"/>
+          <w:sz w:val="22"/>
+          <w:szCs w:val="22"/>
+          <w:lang w:eastAsia="de-DE"/>
+        </w:rPr>
+      </w:pPr>
+      <w:hyperlink w:anchor="_Toc466292944" w:history="1">
+        <w:r>
+          <w:rPr>
+            <w:rStyle w:val="Hyperlink"/>
+          </w:rPr>
+          <w:t>3.4.1.</w:t>
+        </w:r>
+        <w:r>
+          <w:rPr>
+            <w:rFonts w:eastAsiaTheme="minorEastAsia"/>
+            <w:b w:val="0"/>
+            <w:sz w:val="22"/>
+            <w:szCs w:val="22"/>
+            <w:lang w:eastAsia="de-DE"/>
+          </w:rPr>
+          <w:tab/>
+        </w:r>
+        <w:r>
+          <w:rPr>
+            <w:rStyle w:val="Hyperlink"/>
+          </w:rPr>
+          <w:t>Systemkomponenten</w:t>
+        </w:r>
+        <w:r>
+          <w:rPr>
+            <w:webHidden/>
+          </w:rPr>
+          <w:tab/>
+        </w:r>
+        <w:r>
+          <w:rPr>
+            <w:webHidden/>
+          </w:rPr>
+          <w:fldChar w:fldCharType="begin"/>
+        </w:r>
+        <w:r>
+          <w:rPr>
+            <w:webHidden/>
+          </w:rPr>
+          <w:instrText xml:space="preserve"> PAGEREF _Toc466292944 \h </w:instrText>
+        </w:r>
+        <w:r>
+          <w:rPr>
+            <w:webHidden/>
+          </w:rPr>
+        </w:r>
+        <w:r>
+          <w:rPr>
+            <w:webHidden/>
+          </w:rPr>
+          <w:fldChar w:fldCharType="separate"/>
+        </w:r>
+        <w:r>
+          <w:rPr>
+            <w:webHidden/>
+          </w:rPr>
+          <w:t>3</w:t>
+        </w:r>
+        <w:r>
+          <w:rPr>
+            <w:webHidden/>
+          </w:rPr>
+          <w:fldChar w:fldCharType="end"/>
+        </w:r>
+      </w:hyperlink>
+    </w:p>
+    <w:p>
+      <w:pPr>
+        <w:pStyle w:val="Verzeichnis3"/>
+        <w:rPr>
+          <w:rFonts w:eastAsiaTheme="minorEastAsia"/>
+          <w:b w:val="0"/>
+          <w:sz w:val="22"/>
+          <w:szCs w:val="22"/>
+          <w:lang w:eastAsia="de-DE"/>
+        </w:rPr>
+      </w:pPr>
+      <w:hyperlink w:anchor="_Toc466292945" w:history="1">
+        <w:r>
+          <w:rPr>
+            <w:rStyle w:val="Hyperlink"/>
+          </w:rPr>
+          <w:t>3.4.2.</w:t>
+        </w:r>
+        <w:r>
+          <w:rPr>
+            <w:rFonts w:eastAsiaTheme="minorEastAsia"/>
+            <w:b w:val="0"/>
+            <w:sz w:val="22"/>
+            <w:szCs w:val="22"/>
+            <w:lang w:eastAsia="de-DE"/>
+          </w:rPr>
+          <w:tab/>
+        </w:r>
+        <w:r>
+          <w:rPr>
+            <w:rStyle w:val="Hyperlink"/>
+          </w:rPr>
+          <w:t>Datenbank?</w:t>
+        </w:r>
+        <w:r>
+          <w:rPr>
+            <w:webHidden/>
+          </w:rPr>
+          <w:tab/>
+        </w:r>
+        <w:r>
+          <w:rPr>
+            <w:webHidden/>
+          </w:rPr>
+          <w:fldChar w:fldCharType="begin"/>
+        </w:r>
+        <w:r>
+          <w:rPr>
+            <w:webHidden/>
+          </w:rPr>
+          <w:instrText xml:space="preserve"> PAGEREF _Toc466292945 \h </w:instrText>
+        </w:r>
+        <w:r>
+          <w:rPr>
+            <w:webHidden/>
+          </w:rPr>
+        </w:r>
+        <w:r>
+          <w:rPr>
+            <w:webHidden/>
+          </w:rPr>
+          <w:fldChar w:fldCharType="separate"/>
+        </w:r>
+        <w:r>
+          <w:rPr>
+            <w:webHidden/>
+          </w:rPr>
+          <w:t>3</w:t>
+        </w:r>
+        <w:r>
+          <w:rPr>
             <w:webHidden/>
           </w:rPr>
           <w:fldChar w:fldCharType="end"/>
@@ -2271,7 +3659,7 @@
           <w:lang w:eastAsia="de-DE"/>
         </w:rPr>
       </w:pPr>
-      <w:hyperlink w:anchor="_Toc466039604" w:history="1">
+      <w:hyperlink w:anchor="_Toc466292946" w:history="1">
         <w:r>
           <w:rPr>
             <w:rStyle w:val="Hyperlink"/>
@@ -2319,7 +3707,7 @@
             <w:noProof/>
             <w:webHidden/>
           </w:rPr>
-          <w:instrText xml:space="preserve"> PAGEREF _Toc466039604 \h </w:instrText>
+          <w:instrText xml:space="preserve"> PAGEREF _Toc466292946 \h </w:instrText>
         </w:r>
         <w:r>
           <w:rPr>
@@ -2339,7 +3727,7 @@
             <w:noProof/>
             <w:webHidden/>
           </w:rPr>
-          <w:t>2</w:t>
+          <w:t>4</w:t>
         </w:r>
         <w:r>
           <w:rPr>
@@ -2364,7 +3752,7 @@
           <w:lang w:eastAsia="de-DE"/>
         </w:rPr>
       </w:pPr>
-      <w:hyperlink w:anchor="_Toc466039605" w:history="1">
+      <w:hyperlink w:anchor="_Toc466292947" w:history="1">
         <w:r>
           <w:rPr>
             <w:rStyle w:val="Hyperlink"/>
@@ -2412,7 +3800,7 @@
             <w:noProof/>
             <w:webHidden/>
           </w:rPr>
-          <w:instrText xml:space="preserve"> PAGEREF _Toc466039605 \h </w:instrText>
+          <w:instrText xml:space="preserve"> PAGEREF _Toc466292947 \h </w:instrText>
         </w:r>
         <w:r>
           <w:rPr>
@@ -2432,7 +3820,7 @@
             <w:noProof/>
             <w:webHidden/>
           </w:rPr>
-          <w:t>3</w:t>
+          <w:t>4</w:t>
         </w:r>
         <w:r>
           <w:rPr>
@@ -2457,7 +3845,7 @@
           <w:lang w:eastAsia="de-DE"/>
         </w:rPr>
       </w:pPr>
-      <w:hyperlink w:anchor="_Toc466039606" w:history="1">
+      <w:hyperlink w:anchor="_Toc466292948" w:history="1">
         <w:r>
           <w:rPr>
             <w:rStyle w:val="Hyperlink"/>
@@ -2505,7 +3893,7 @@
             <w:noProof/>
             <w:webHidden/>
           </w:rPr>
-          <w:instrText xml:space="preserve"> PAGEREF _Toc466039606 \h </w:instrText>
+          <w:instrText xml:space="preserve"> PAGEREF _Toc466292948 \h </w:instrText>
         </w:r>
         <w:r>
           <w:rPr>
@@ -2525,7 +3913,7 @@
             <w:noProof/>
             <w:webHidden/>
           </w:rPr>
-          <w:t>3</w:t>
+          <w:t>4</w:t>
         </w:r>
         <w:r>
           <w:rPr>
@@ -2550,7 +3938,7 @@
           <w:lang w:eastAsia="de-DE"/>
         </w:rPr>
       </w:pPr>
-      <w:hyperlink w:anchor="_Toc466039607" w:history="1">
+      <w:hyperlink w:anchor="_Toc466292949" w:history="1">
         <w:r>
           <w:rPr>
             <w:rStyle w:val="Hyperlink"/>
@@ -2597,7 +3985,7 @@
             <w:noProof/>
             <w:webHidden/>
           </w:rPr>
-          <w:instrText xml:space="preserve"> PAGEREF _Toc466039607 \h </w:instrText>
+          <w:instrText xml:space="preserve"> PAGEREF _Toc466292949 \h </w:instrText>
         </w:r>
         <w:r>
           <w:rPr>
@@ -2617,7 +4005,7 @@
             <w:noProof/>
             <w:webHidden/>
           </w:rPr>
-          <w:t>3</w:t>
+          <w:t>4</w:t>
         </w:r>
         <w:r>
           <w:rPr>
@@ -2642,7 +4030,7 @@
           <w:lang w:eastAsia="de-DE"/>
         </w:rPr>
       </w:pPr>
-      <w:hyperlink w:anchor="_Toc466039608" w:history="1">
+      <w:hyperlink w:anchor="_Toc466292950" w:history="1">
         <w:r>
           <w:rPr>
             <w:rStyle w:val="Hyperlink"/>
@@ -2668,7 +4056,7 @@
             <w:rStyle w:val="Hyperlink"/>
             <w:noProof/>
           </w:rPr>
-          <w:t>Es konnten keine Einträge für ein Abbildungsverzeichnis gefunden werden. Tabellenverzeichnis</w:t>
+          <w:t>Tabellenverzeichnis</w:t>
         </w:r>
         <w:r>
           <w:rPr>
@@ -2689,7 +4077,7 @@
             <w:noProof/>
             <w:webHidden/>
           </w:rPr>
-          <w:instrText xml:space="preserve"> PAGEREF _Toc466039608 \h </w:instrText>
+          <w:instrText xml:space="preserve"> PAGEREF _Toc466292950 \h </w:instrText>
         </w:r>
         <w:r>
           <w:rPr>
@@ -2709,7 +4097,7 @@
             <w:noProof/>
             <w:webHidden/>
           </w:rPr>
-          <w:t>3</w:t>
+          <w:t>4</w:t>
         </w:r>
         <w:r>
           <w:rPr>
@@ -2734,7 +4122,7 @@
           <w:lang w:eastAsia="de-DE"/>
         </w:rPr>
       </w:pPr>
-      <w:hyperlink w:anchor="_Toc466039609" w:history="1">
+      <w:hyperlink w:anchor="_Toc466292951" w:history="1">
         <w:r>
           <w:rPr>
             <w:rStyle w:val="Hyperlink"/>
@@ -2760,7 +4148,7 @@
             <w:rStyle w:val="Hyperlink"/>
             <w:noProof/>
           </w:rPr>
-          <w:t>Es konnten keine Einträge für ein Abbildungsverzeichnis gefunden werden. Codelistings</w:t>
+          <w:t>Codelistings</w:t>
         </w:r>
         <w:r>
           <w:rPr>
@@ -2781,7 +4169,7 @@
             <w:noProof/>
             <w:webHidden/>
           </w:rPr>
-          <w:instrText xml:space="preserve"> PAGEREF _Toc466039609 \h </w:instrText>
+          <w:instrText xml:space="preserve"> PAGEREF _Toc466292951 \h </w:instrText>
         </w:r>
         <w:r>
           <w:rPr>
@@ -2801,7 +4189,7 @@
             <w:noProof/>
             <w:webHidden/>
           </w:rPr>
-          <w:t>3</w:t>
+          <w:t>4</w:t>
         </w:r>
         <w:r>
           <w:rPr>
@@ -2857,7 +4245,7 @@
       <w:bookmarkStart w:id="0" w:name="_Toc399695309"/>
       <w:bookmarkStart w:id="1" w:name="_Toc399695491"/>
       <w:bookmarkStart w:id="2" w:name="_Toc399695671"/>
-      <w:bookmarkStart w:id="3" w:name="_Toc466039580"/>
+      <w:bookmarkStart w:id="3" w:name="_Toc466292906"/>
       <w:r>
         <w:lastRenderedPageBreak/>
         <w:t>Einleit</w:t>
@@ -2883,7 +4271,7 @@
           <w:numId w:val="1"/>
         </w:numPr>
       </w:pPr>
-      <w:bookmarkStart w:id="4" w:name="_Toc466039581"/>
+      <w:bookmarkStart w:id="4" w:name="_Toc466292907"/>
       <w:r>
         <w:t>Grundlagen</w:t>
       </w:r>
@@ -2901,7 +4289,7 @@
       <w:bookmarkStart w:id="5" w:name="_Toc399695333"/>
       <w:bookmarkStart w:id="6" w:name="_Toc399695518"/>
       <w:bookmarkStart w:id="7" w:name="_Toc399695698"/>
-      <w:bookmarkStart w:id="8" w:name="_Toc466039582"/>
+      <w:bookmarkStart w:id="8" w:name="_Toc466292908"/>
       <w:r>
         <w:t>Botanik</w:t>
       </w:r>
@@ -2915,7 +4303,7 @@
           <w:numId w:val="1"/>
         </w:numPr>
       </w:pPr>
-      <w:bookmarkStart w:id="9" w:name="_Toc466039583"/>
+      <w:bookmarkStart w:id="9" w:name="_Toc466292909"/>
       <w:r>
         <w:t>Relevante Merkmale zur Bestimmung von Pflanzen</w:t>
       </w:r>
@@ -2929,7 +4317,7 @@
           <w:numId w:val="1"/>
         </w:numPr>
       </w:pPr>
-      <w:bookmarkStart w:id="10" w:name="_Toc466039584"/>
+      <w:bookmarkStart w:id="10" w:name="_Toc466292910"/>
       <w:r>
         <w:t>Blattmerkmale</w:t>
       </w:r>
@@ -2937,14 +4325,14 @@
     </w:p>
     <w:p>
       <w:pPr>
-        <w:pStyle w:val="berschrift3"/>
+        <w:pStyle w:val="berschrift4"/>
         <w:numPr>
           <w:ilvl w:val="3"/>
           <w:numId w:val="1"/>
         </w:numPr>
-        <w:ind w:left="993" w:hanging="993"/>
-      </w:pPr>
-      <w:bookmarkStart w:id="11" w:name="_Toc466039585"/>
+        <w:ind w:left="851" w:hanging="851"/>
+      </w:pPr>
+      <w:bookmarkStart w:id="11" w:name="_Toc466292911"/>
       <w:r>
         <w:t>Blattform</w:t>
       </w:r>
@@ -2952,14 +4340,14 @@
     </w:p>
     <w:p>
       <w:pPr>
-        <w:pStyle w:val="berschrift3"/>
+        <w:pStyle w:val="berschrift4"/>
         <w:numPr>
           <w:ilvl w:val="3"/>
           <w:numId w:val="1"/>
         </w:numPr>
-        <w:ind w:left="993" w:hanging="993"/>
-      </w:pPr>
-      <w:bookmarkStart w:id="12" w:name="_Toc466039586"/>
+        <w:ind w:left="851" w:hanging="851"/>
+      </w:pPr>
+      <w:bookmarkStart w:id="12" w:name="_Toc466292912"/>
       <w:r>
         <w:t>Blattadern</w:t>
       </w:r>
@@ -2974,11 +4362,13 @@
         </w:numPr>
         <w:ind w:left="567" w:hanging="567"/>
       </w:pPr>
-      <w:bookmarkStart w:id="13" w:name="_Toc466039587"/>
+      <w:bookmarkStart w:id="13" w:name="_Toc466292913"/>
+      <w:proofErr w:type="spellStart"/>
       <w:r>
         <w:t>PreProcessing</w:t>
       </w:r>
       <w:bookmarkEnd w:id="13"/>
+      <w:proofErr w:type="spellEnd"/>
     </w:p>
     <w:p>
       <w:pPr>
@@ -2988,11 +4378,13 @@
           <w:numId w:val="1"/>
         </w:numPr>
       </w:pPr>
-      <w:bookmarkStart w:id="14" w:name="_Toc466039588"/>
+      <w:bookmarkStart w:id="14" w:name="_Toc466292914"/>
+      <w:proofErr w:type="spellStart"/>
       <w:r>
         <w:t>Binarisierung</w:t>
       </w:r>
       <w:bookmarkEnd w:id="14"/>
+      <w:proofErr w:type="spellEnd"/>
     </w:p>
     <w:p>
       <w:pPr>
@@ -3002,7 +4394,7 @@
           <w:numId w:val="1"/>
         </w:numPr>
       </w:pPr>
-      <w:bookmarkStart w:id="15" w:name="_Toc466039589"/>
+      <w:bookmarkStart w:id="15" w:name="_Toc466292915"/>
       <w:r>
         <w:t>Segmentierung</w:t>
       </w:r>
@@ -3017,7 +4409,7 @@
         </w:numPr>
         <w:ind w:left="567" w:hanging="567"/>
       </w:pPr>
-      <w:bookmarkStart w:id="16" w:name="_Toc466039590"/>
+      <w:bookmarkStart w:id="16" w:name="_Toc466292916"/>
       <w:r>
         <w:t>Extraktion von Features</w:t>
       </w:r>
@@ -3025,7 +4417,10 @@
     </w:p>
     <w:p>
       <w:r>
-        <w:t>Irgendwo war was mit FFT, was als Ausgangsdaten für das neuronale Netz dient</w:t>
+        <w:t>zu speziell schon? kollidiert auch mit 3.</w:t>
+      </w:r>
+      <w:r>
+        <w:t>2</w:t>
       </w:r>
     </w:p>
     <w:p>
@@ -3036,7 +4431,7 @@
           <w:numId w:val="1"/>
         </w:numPr>
       </w:pPr>
-      <w:bookmarkStart w:id="17" w:name="_Toc466039591"/>
+      <w:bookmarkStart w:id="17" w:name="_Toc466292917"/>
       <w:r>
         <w:t>Kontur</w:t>
       </w:r>
@@ -3044,11 +4439,77 @@
     </w:p>
     <w:p>
       <w:r>
-        <w:t>R-Angles [</w:t>
-      </w:r>
-      <w:r>
-        <w:t>Similarity based leaf image retrieval using multiscale R-angle description</w:t>
-      </w:r>
+        <w:t>R-</w:t>
+      </w:r>
+      <w:proofErr w:type="spellStart"/>
+      <w:r>
+        <w:t>Angles</w:t>
+      </w:r>
+      <w:proofErr w:type="spellEnd"/>
+      <w:r>
+        <w:t xml:space="preserve"> [</w:t>
+      </w:r>
+      <w:proofErr w:type="spellStart"/>
+      <w:r>
+        <w:t>Similarity</w:t>
+      </w:r>
+      <w:proofErr w:type="spellEnd"/>
+      <w:r>
+        <w:t xml:space="preserve"> </w:t>
+      </w:r>
+      <w:proofErr w:type="spellStart"/>
+      <w:r>
+        <w:t>based</w:t>
+      </w:r>
+      <w:proofErr w:type="spellEnd"/>
+      <w:r>
+        <w:t xml:space="preserve"> </w:t>
+      </w:r>
+      <w:proofErr w:type="spellStart"/>
+      <w:r>
+        <w:t>leaf</w:t>
+      </w:r>
+      <w:proofErr w:type="spellEnd"/>
+      <w:r>
+        <w:t xml:space="preserve"> </w:t>
+      </w:r>
+      <w:proofErr w:type="spellStart"/>
+      <w:r>
+        <w:t>image</w:t>
+      </w:r>
+      <w:proofErr w:type="spellEnd"/>
+      <w:r>
+        <w:t xml:space="preserve"> </w:t>
+      </w:r>
+      <w:proofErr w:type="spellStart"/>
+      <w:r>
+        <w:t>retrieval</w:t>
+      </w:r>
+      <w:proofErr w:type="spellEnd"/>
+      <w:r>
+        <w:t xml:space="preserve"> </w:t>
+      </w:r>
+      <w:proofErr w:type="spellStart"/>
+      <w:r>
+        <w:t>using</w:t>
+      </w:r>
+      <w:proofErr w:type="spellEnd"/>
+      <w:r>
+        <w:t xml:space="preserve"> </w:t>
+      </w:r>
+      <w:proofErr w:type="spellStart"/>
+      <w:r>
+        <w:t>multiscale</w:t>
+      </w:r>
+      <w:proofErr w:type="spellEnd"/>
+      <w:r>
+        <w:t xml:space="preserve"> R-angle </w:t>
+      </w:r>
+      <w:proofErr w:type="spellStart"/>
+      <w:r>
+        <w:t>description</w:t>
+      </w:r>
+      <w:proofErr w:type="spellEnd"/>
       <w:r>
         <w:t>]</w:t>
       </w:r>
@@ -3061,7 +4522,7 @@
           <w:numId w:val="1"/>
         </w:numPr>
       </w:pPr>
-      <w:bookmarkStart w:id="18" w:name="_Toc466039592"/>
+      <w:bookmarkStart w:id="18" w:name="_Toc466292918"/>
       <w:r>
         <w:t>Texturfeatures</w:t>
       </w:r>
@@ -3072,8 +4533,21 @@
     </w:p>
     <w:p>
       <w:r>
-        <w:t>-zB Entropy</w:t>
-      </w:r>
+        <w:t>-</w:t>
+      </w:r>
+      <w:proofErr w:type="spellStart"/>
+      <w:r>
+        <w:t>zB</w:t>
+      </w:r>
+      <w:proofErr w:type="spellEnd"/>
+      <w:r>
+        <w:t xml:space="preserve"> </w:t>
+      </w:r>
+      <w:proofErr w:type="spellStart"/>
+      <w:r>
+        <w:t>Entropy</w:t>
+      </w:r>
+      <w:proofErr w:type="spellEnd"/>
       <w:r>
         <w:t>, Kontrast</w:t>
       </w:r>
@@ -3081,13 +4555,28 @@
         <w:t xml:space="preserve"> etc.</w:t>
       </w:r>
       <w:r>
-        <w:t xml:space="preserve"> [Combination of Local Descriptors and Global Features for Leaf Recognition</w:t>
-      </w:r>
-      <w:r>
         <w:t xml:space="preserve"> </w:t>
       </w:r>
       <w:r>
-        <w:t>]</w:t>
+        <w:fldChar w:fldCharType="begin" w:fldLock="1"/>
+      </w:r>
+      <w:r>
+        <w:instrText>ADDIN CSL_CITATION { "citationItems" : [ { "id" : "ITEM-1", "itemData" : { "DOI" : "10.5121/sipij.2011.2303", "ISSN" : "22293922", "abstract" : "Automatic leaf recognition system is a case coming to improve time-consuming and troublesome tasks which have mainly been carried out by botanists manually. This application as judged by common characteristics is popular in institutes for discovering new plant species, modernizing the management of botanical gardens and horticulture fields. In order to conduct a leaf recognition system, the features must be sufficiently distinctive to identify specific objects among many alternatives, where contain both local and global properties. So far, many researchers have represented some techniques which use local or global features only where face problems, such as many images are captured in different intensity, they are maybe sick or calamity, leaves have been damaged or cropped and so on. In this paper, a new method for leaf recognition system is proposed where both local descriptors and global features are employed, combined and finally the most discriminant features are selected by employing a linear discriminant analysis method. The experimental results show that using the feature vector containing the local features and global characteristics leads us to obtain 94.3% recognition rate.", "author" : [ { "dropping-particle" : "", "family" : "Shabanzade", "given" : "Maliheh", "non-dropping-particle" : "", "parse-names" : false, "suffix" : "" }, { "dropping-particle" : "", "family" : "Zahedi", "given" : "Morteza", "non-dropping-particle" : "", "parse-names" : false, "suffix" : "" }, { "dropping-particle" : "", "family" : "Amin Aghvami", "given" : "Seyyed", "non-dropping-particle" : "", "parse-names" : false, "suffix" : "" } ], "container-title" : "Signal &amp; Image Processing : An International Journal", "id" : "ITEM-1", "issue" : "3", "issued" : { "date-parts" : [ [ "2011" ] ] }, "page" : "23-31", "title" : "Combination of Local Descriptors and Global Features for Leaf Recognition", "type" : "article-journal", "volume" : "2" }, "uris" : [ "http://www.mendeley.com/documents/?uuid=22553959-6289-3dfd-ab02-b953abb8c0f8" ] } ], "mendeley" : { "formattedCitation" : "(Shabanzade, Zahedi, &amp; Amin Aghvami, 2011)", "plainTextFormattedCitation" : "(Shabanzade, Zahedi, &amp; Amin Aghvami, 2011)" }, "properties" : { "noteIndex" : 0 }, "schema" : "https://github.com/citation-style-language/schema/raw/master/csl-citation.json" }</w:instrText>
+      </w:r>
+      <w:r>
+        <w:fldChar w:fldCharType="separate"/>
+      </w:r>
+      <w:r>
+        <w:rPr>
+          <w:noProof/>
+        </w:rPr>
+        <w:t>(Shabanzade, Zahedi, &amp; Amin Aghvami, 2011)</w:t>
+      </w:r>
+      <w:r>
+        <w:fldChar w:fldCharType="end"/>
+      </w:r>
+      <w:r>
+        <w:t xml:space="preserve"> </w:t>
       </w:r>
     </w:p>
     <w:p>
@@ -3098,10 +4587,15 @@
           <w:numId w:val="1"/>
         </w:numPr>
       </w:pPr>
-      <w:bookmarkStart w:id="19" w:name="_Toc466039593"/>
+      <w:bookmarkStart w:id="19" w:name="_Toc466292919"/>
+      <w:proofErr w:type="spellStart"/>
       <w:r>
         <w:lastRenderedPageBreak/>
-        <w:t>Momentenbasierte geometrische Merkmale</w:t>
+        <w:t>Momentenbasierte</w:t>
+      </w:r>
+      <w:proofErr w:type="spellEnd"/>
+      <w:r>
+        <w:t xml:space="preserve"> geometrische Merkmale</w:t>
       </w:r>
       <w:bookmarkEnd w:id="19"/>
     </w:p>
@@ -3113,12 +4607,12 @@
           <w:numId w:val="1"/>
         </w:numPr>
       </w:pPr>
-      <w:bookmarkStart w:id="20" w:name="_Toc466039594"/>
+      <w:bookmarkStart w:id="20" w:name="_Toc466292920"/>
       <w:r>
         <w:t>Extraktion der Blattadern</w:t>
       </w:r>
-    </w:p>
-    <w:bookmarkEnd w:id="20"/>
+      <w:bookmarkEnd w:id="20"/>
+    </w:p>
     <w:p>
       <w:pPr>
         <w:pStyle w:val="berschrift3"/>
@@ -3127,8 +4621,98 @@
           <w:numId w:val="1"/>
         </w:numPr>
       </w:pPr>
+      <w:bookmarkStart w:id="21" w:name="_Toc466292921"/>
       <w:r>
         <w:t>Farbraum</w:t>
+      </w:r>
+      <w:bookmarkEnd w:id="21"/>
+    </w:p>
+    <w:p>
+      <w:pPr>
+        <w:pStyle w:val="berschrift3"/>
+        <w:numPr>
+          <w:ilvl w:val="2"/>
+          <w:numId w:val="1"/>
+        </w:numPr>
+      </w:pPr>
+      <w:bookmarkStart w:id="22" w:name="_Toc466292922"/>
+      <w:r>
+        <w:t>Fourier-Transformation</w:t>
+      </w:r>
+      <w:bookmarkEnd w:id="22"/>
+    </w:p>
+    <w:p>
+      <w:r>
+        <w:t>Irgendwo war was mit FFT, was als Ausgangsdaten für das neuronale Netz dient</w:t>
+      </w:r>
+    </w:p>
+    <w:p>
+      <w:pPr>
+        <w:pStyle w:val="berschrift3"/>
+        <w:numPr>
+          <w:ilvl w:val="2"/>
+          <w:numId w:val="1"/>
+        </w:numPr>
+      </w:pPr>
+      <w:bookmarkStart w:id="23" w:name="_Toc466292923"/>
+      <w:r>
+        <w:t>PCNN</w:t>
+      </w:r>
+      <w:bookmarkEnd w:id="23"/>
+    </w:p>
+    <w:p>
+      <w:proofErr w:type="spellStart"/>
+      <w:r>
+        <w:t>pcnn</w:t>
+      </w:r>
+      <w:proofErr w:type="spellEnd"/>
+      <w:r>
+        <w:t xml:space="preserve"> - </w:t>
+      </w:r>
+      <w:r>
+        <w:t>pulse-</w:t>
+      </w:r>
+      <w:proofErr w:type="spellStart"/>
+      <w:r>
+        <w:t>coupled</w:t>
+      </w:r>
+      <w:proofErr w:type="spellEnd"/>
+      <w:r>
+        <w:t xml:space="preserve"> </w:t>
+      </w:r>
+      <w:proofErr w:type="spellStart"/>
+      <w:r>
+        <w:t>neural</w:t>
+      </w:r>
+      <w:proofErr w:type="spellEnd"/>
+      <w:r>
+        <w:t xml:space="preserve"> </w:t>
+      </w:r>
+      <w:proofErr w:type="spellStart"/>
+      <w:r>
+        <w:t>networks</w:t>
+      </w:r>
+      <w:proofErr w:type="spellEnd"/>
+      <w:r>
+        <w:t xml:space="preserve"> </w:t>
+      </w:r>
+      <w:r>
+        <w:fldChar w:fldCharType="begin" w:fldLock="1"/>
+      </w:r>
+      <w:r>
+        <w:instrText>ADDIN CSL_CITATION { "citationItems" : [ { "id" : "ITEM-1", "itemData" : { "DOI" : "10.1007/s00521-015-1904-1", "ISSN" : "09410643", "author" : [ { "dropping-particle" : "", "family" : "Wang", "given" : "Zhaobin", "non-dropping-particle" : "", "parse-names" : false, "suffix" : "" }, { "dropping-particle" : "", "family" : "Sun", "given" : "Xiaoguang", "non-dropping-particle" : "", "parse-names" : false, "suffix" : "" }, { "dropping-particle" : "", "family" : "Zhang", "given" : "Yaonan", "non-dropping-particle" : "", "parse-names" : false, "suffix" : "" }, { "dropping-particle" : "", "family" : "Ying", "given" : "Zhu", "non-dropping-particle" : "", "parse-names" : false, "suffix" : "" }, { "dropping-particle" : "", "family" : "Ma", "given" : "Yide", "non-dropping-particle" : "", "parse-names" : false, "suffix" : "" } ], "container-title" : "Neural Computing and Applications", "id" : "ITEM-1", "issued" : { "date-parts" : [ [ "2016" ] ] }, "title" : "Leaf recognition based on PCNN", "type" : "article-journal" }, "uris" : [ "http://www.mendeley.com/documents/?uuid=50bbdcc6-07c5-315d-82b6-0af7936bd4c0" ] } ], "mendeley" : { "formattedCitation" : "(Wang, Sun, Zhang, Ying, &amp; Ma, 2016)", "plainTextFormattedCitation" : "(Wang, Sun, Zhang, Ying, &amp; Ma, 2016)", "previouslyFormattedCitation" : "(Wang, Sun, Zhang, Ying, &amp; Ma, 2016)" }, "properties" : { "noteIndex" : 0 }, "schema" : "https://github.com/citation-style-language/schema/raw/master/csl-citation.json" }</w:instrText>
+      </w:r>
+      <w:r>
+        <w:fldChar w:fldCharType="separate"/>
+      </w:r>
+      <w:r>
+        <w:rPr>
+          <w:noProof/>
+        </w:rPr>
+        <w:t>(Wang, Sun, Zhang, Ying, &amp; Ma, 2016)</w:t>
+      </w:r>
+      <w:r>
+        <w:fldChar w:fldCharType="end"/>
       </w:r>
     </w:p>
     <w:p>
@@ -3140,32 +4724,133 @@
         </w:numPr>
         <w:ind w:left="567" w:hanging="567"/>
       </w:pPr>
-      <w:bookmarkStart w:id="21" w:name="_Toc466039595"/>
+      <w:bookmarkStart w:id="24" w:name="_Toc466292924"/>
+      <w:r>
+        <w:t>M</w:t>
+      </w:r>
+      <w:r>
+        <w:t>a</w:t>
+      </w:r>
+      <w:r>
+        <w:t>s</w:t>
+      </w:r>
+      <w:r>
+        <w:t xml:space="preserve">chinelle </w:t>
+      </w:r>
       <w:r>
         <w:t>Lernverfahren</w:t>
       </w:r>
-      <w:bookmarkEnd w:id="21"/>
-    </w:p>
-    <w:p>
-      <w:r>
-        <w:t>Support vector machine??</w:t>
-      </w:r>
+      <w:bookmarkEnd w:id="24"/>
       <w:r>
         <w:t xml:space="preserve"> </w:t>
       </w:r>
-      <w:r>
-        <w:t>Pulse-coupled neural network</w:t>
-      </w:r>
-      <w:r>
-        <w:t>??[Leaf recognition based on PCNN]</w:t>
-      </w:r>
-    </w:p>
-    <w:p>
-      <w:r>
-        <w:t>Features einfach reinschmeissen? (zB Blattadern extrahieren und rein damit)</w:t>
-      </w:r>
-      <w:bookmarkStart w:id="22" w:name="_GoBack"/>
-      <w:bookmarkEnd w:id="22"/>
+    </w:p>
+    <w:p>
+      <w:r>
+        <w:t>oder das hier Klassifizierung nennen?</w:t>
+      </w:r>
+    </w:p>
+    <w:p>
+      <w:r>
+        <w:t xml:space="preserve">Support </w:t>
+      </w:r>
+      <w:proofErr w:type="spellStart"/>
+      <w:r>
+        <w:t>vector</w:t>
+      </w:r>
+      <w:proofErr w:type="spellEnd"/>
+      <w:r>
+        <w:t xml:space="preserve"> </w:t>
+      </w:r>
+      <w:proofErr w:type="spellStart"/>
+      <w:r>
+        <w:t>machine</w:t>
+      </w:r>
+      <w:proofErr w:type="spellEnd"/>
+      <w:r>
+        <w:t>??</w:t>
+      </w:r>
+      <w:r>
+        <w:t xml:space="preserve"> </w:t>
+      </w:r>
+      <w:r>
+        <w:t>Pulse-</w:t>
+      </w:r>
+      <w:proofErr w:type="spellStart"/>
+      <w:r>
+        <w:t>coupled</w:t>
+      </w:r>
+      <w:proofErr w:type="spellEnd"/>
+      <w:r>
+        <w:t xml:space="preserve"> </w:t>
+      </w:r>
+      <w:proofErr w:type="spellStart"/>
+      <w:r>
+        <w:t>neural</w:t>
+      </w:r>
+      <w:proofErr w:type="spellEnd"/>
+      <w:r>
+        <w:t xml:space="preserve"> </w:t>
+      </w:r>
+      <w:proofErr w:type="spellStart"/>
+      <w:r>
+        <w:t>network</w:t>
+      </w:r>
+      <w:proofErr w:type="spellEnd"/>
+      <w:r>
+        <w:t>??</w:t>
+      </w:r>
+      <w:r>
+        <w:t xml:space="preserve"> </w:t>
+      </w:r>
+      <w:r>
+        <w:t>[</w:t>
+      </w:r>
+      <w:proofErr w:type="spellStart"/>
+      <w:r>
+        <w:t>Leaf</w:t>
+      </w:r>
+      <w:proofErr w:type="spellEnd"/>
+      <w:r>
+        <w:t xml:space="preserve"> </w:t>
+      </w:r>
+      <w:proofErr w:type="spellStart"/>
+      <w:r>
+        <w:t>recognition</w:t>
+      </w:r>
+      <w:proofErr w:type="spellEnd"/>
+      <w:r>
+        <w:t xml:space="preserve"> </w:t>
+      </w:r>
+      <w:proofErr w:type="spellStart"/>
+      <w:r>
+        <w:t>based</w:t>
+      </w:r>
+      <w:proofErr w:type="spellEnd"/>
+      <w:r>
+        <w:t xml:space="preserve"> on PCNN]</w:t>
+      </w:r>
+    </w:p>
+    <w:p>
+      <w:r>
+        <w:t xml:space="preserve">Features einfach </w:t>
+      </w:r>
+      <w:proofErr w:type="spellStart"/>
+      <w:r>
+        <w:t>reinschmeissen</w:t>
+      </w:r>
+      <w:proofErr w:type="spellEnd"/>
+      <w:r>
+        <w:t>? (</w:t>
+      </w:r>
+      <w:proofErr w:type="spellStart"/>
+      <w:r>
+        <w:t>zB</w:t>
+      </w:r>
+      <w:proofErr w:type="spellEnd"/>
+      <w:r>
+        <w:t xml:space="preserve"> Blattadern extrahieren und rein damit)</w:t>
+      </w:r>
     </w:p>
     <w:p>
       <w:pPr>
@@ -3175,59 +4860,97 @@
           <w:numId w:val="1"/>
         </w:numPr>
       </w:pPr>
-      <w:bookmarkStart w:id="23" w:name="_Toc466039596"/>
+      <w:bookmarkStart w:id="25" w:name="_Toc466292925"/>
+      <w:proofErr w:type="spellStart"/>
       <w:r>
         <w:t>Klassifizierer</w:t>
       </w:r>
-      <w:bookmarkEnd w:id="23"/>
-    </w:p>
-    <w:p>
-      <w:pPr>
-        <w:pStyle w:val="berschrift3"/>
+      <w:bookmarkEnd w:id="25"/>
+      <w:proofErr w:type="spellEnd"/>
+    </w:p>
+    <w:p>
+      <w:pPr>
+        <w:pStyle w:val="berschrift4"/>
         <w:numPr>
           <w:ilvl w:val="3"/>
           <w:numId w:val="1"/>
         </w:numPr>
-        <w:ind w:left="993" w:hanging="993"/>
-      </w:pPr>
-      <w:bookmarkStart w:id="24" w:name="_Toc466039597"/>
-      <w:r>
-        <w:t>MMC Hypersphere???</w:t>
-      </w:r>
-      <w:bookmarkEnd w:id="24"/>
-    </w:p>
-    <w:p>
-      <w:pPr>
-        <w:pStyle w:val="berschrift3"/>
+        <w:ind w:left="851" w:hanging="851"/>
+      </w:pPr>
+      <w:bookmarkStart w:id="26" w:name="_Toc466292926"/>
+      <w:r>
+        <w:t xml:space="preserve">MMC </w:t>
+      </w:r>
+      <w:proofErr w:type="spellStart"/>
+      <w:r>
+        <w:t>Hypersphere</w:t>
+      </w:r>
+      <w:proofErr w:type="spellEnd"/>
+      <w:r>
+        <w:t>???</w:t>
+      </w:r>
+      <w:bookmarkEnd w:id="26"/>
+    </w:p>
+    <w:p>
+      <w:pPr>
+        <w:pStyle w:val="berschrift4"/>
         <w:numPr>
           <w:ilvl w:val="3"/>
           <w:numId w:val="1"/>
         </w:numPr>
-        <w:ind w:left="993" w:hanging="993"/>
-      </w:pPr>
-      <w:bookmarkStart w:id="25" w:name="_Toc466039598"/>
-      <w:r>
-        <w:t>ANN?</w:t>
-      </w:r>
-      <w:bookmarkEnd w:id="25"/>
-    </w:p>
-    <w:p>
-      <w:pPr>
-        <w:pStyle w:val="berschrift3"/>
+        <w:ind w:left="851" w:hanging="851"/>
+      </w:pPr>
+      <w:bookmarkStart w:id="27" w:name="_Toc466292927"/>
+      <w:r>
+        <w:t xml:space="preserve">Support </w:t>
+      </w:r>
+      <w:proofErr w:type="spellStart"/>
+      <w:r>
+        <w:t>Vector</w:t>
+      </w:r>
+      <w:proofErr w:type="spellEnd"/>
+      <w:r>
+        <w:t xml:space="preserve"> </w:t>
+      </w:r>
+      <w:proofErr w:type="spellStart"/>
+      <w:r>
+        <w:t>Machine</w:t>
+      </w:r>
+      <w:bookmarkEnd w:id="27"/>
+      <w:proofErr w:type="spellEnd"/>
+    </w:p>
+    <w:p>
+      <w:pPr>
+        <w:pStyle w:val="berschrift4"/>
         <w:numPr>
           <w:ilvl w:val="3"/>
           <w:numId w:val="1"/>
         </w:numPr>
-        <w:ind w:left="993" w:hanging="993"/>
-      </w:pPr>
-      <w:bookmarkStart w:id="26" w:name="_Toc466039599"/>
+        <w:ind w:left="851" w:hanging="851"/>
+      </w:pPr>
+      <w:bookmarkStart w:id="28" w:name="_Toc466292928"/>
+      <w:r>
+        <w:t>ANN?</w:t>
+      </w:r>
+      <w:bookmarkEnd w:id="28"/>
+    </w:p>
+    <w:p>
+      <w:pPr>
+        <w:pStyle w:val="berschrift4"/>
+        <w:numPr>
+          <w:ilvl w:val="3"/>
+          <w:numId w:val="1"/>
+        </w:numPr>
+        <w:ind w:left="851" w:hanging="851"/>
+      </w:pPr>
+      <w:bookmarkStart w:id="29" w:name="_Toc466292929"/>
       <w:r>
         <w:t>K</w:t>
       </w:r>
       <w:r>
         <w:t>NN</w:t>
       </w:r>
-      <w:bookmarkEnd w:id="26"/>
+      <w:bookmarkEnd w:id="29"/>
     </w:p>
     <w:p/>
     <w:p>
@@ -3238,42 +4961,69 @@
           <w:numId w:val="1"/>
         </w:numPr>
       </w:pPr>
-      <w:bookmarkStart w:id="27" w:name="_Toc466039600"/>
+      <w:bookmarkStart w:id="30" w:name="_Toc466292930"/>
       <w:r>
         <w:t>Neuronale Netze</w:t>
       </w:r>
-      <w:bookmarkEnd w:id="27"/>
-    </w:p>
-    <w:p>
-      <w:pPr>
-        <w:pStyle w:val="berschrift3"/>
+      <w:r>
+        <w:t xml:space="preserve"> (eigentlich auch </w:t>
+      </w:r>
+      <w:proofErr w:type="spellStart"/>
+      <w:r>
+        <w:t>Klassifizierer</w:t>
+      </w:r>
+      <w:proofErr w:type="spellEnd"/>
+      <w:r>
+        <w:t>?)</w:t>
+      </w:r>
+      <w:bookmarkEnd w:id="30"/>
+    </w:p>
+    <w:p>
+      <w:r>
+        <w:t xml:space="preserve">wäre gut, das von den anderen </w:t>
+      </w:r>
+      <w:proofErr w:type="spellStart"/>
+      <w:r>
+        <w:t>Klassifizierern</w:t>
+      </w:r>
+      <w:proofErr w:type="spellEnd"/>
+      <w:r>
+        <w:t xml:space="preserve"> zu trennen</w:t>
+      </w:r>
+    </w:p>
+    <w:p>
+      <w:pPr>
+        <w:pStyle w:val="berschrift4"/>
         <w:numPr>
           <w:ilvl w:val="3"/>
           <w:numId w:val="1"/>
         </w:numPr>
-        <w:ind w:left="993" w:hanging="993"/>
-      </w:pPr>
-      <w:bookmarkStart w:id="28" w:name="_Toc466039601"/>
-      <w:r>
-        <w:t>PNN? PCNN????</w:t>
-      </w:r>
-      <w:bookmarkEnd w:id="28"/>
-    </w:p>
-    <w:p>
-      <w:pPr>
-        <w:pStyle w:val="berschrift3"/>
+        <w:ind w:left="851" w:hanging="851"/>
+      </w:pPr>
+      <w:bookmarkStart w:id="31" w:name="_Toc466292931"/>
+      <w:proofErr w:type="spellStart"/>
+      <w:r>
+        <w:t>MultiLayerPerceptrons</w:t>
+      </w:r>
+      <w:bookmarkEnd w:id="31"/>
+      <w:proofErr w:type="spellEnd"/>
+    </w:p>
+    <w:p>
+      <w:pPr>
+        <w:pStyle w:val="berschrift4"/>
         <w:numPr>
           <w:ilvl w:val="3"/>
           <w:numId w:val="1"/>
         </w:numPr>
-        <w:ind w:left="993" w:hanging="993"/>
-      </w:pPr>
-      <w:bookmarkStart w:id="29" w:name="_Toc466039602"/>
-      <w:r>
-        <w:t>MultiLayerPerceptrons</w:t>
-      </w:r>
-      <w:bookmarkEnd w:id="29"/>
-    </w:p>
+        <w:ind w:left="851" w:hanging="851"/>
+      </w:pPr>
+      <w:bookmarkStart w:id="32" w:name="_Toc466292932"/>
+      <w:r>
+        <w:t>PNN</w:t>
+      </w:r>
+      <w:bookmarkEnd w:id="32"/>
+    </w:p>
+    <w:p/>
     <w:p/>
     <w:p>
       <w:pPr>
@@ -3283,12 +5033,234 @@
           <w:numId w:val="1"/>
         </w:numPr>
       </w:pPr>
-      <w:bookmarkStart w:id="30" w:name="_Toc466039603"/>
-      <w:r>
+      <w:bookmarkStart w:id="33" w:name="_Toc466292933"/>
+      <w:r>
+        <w:lastRenderedPageBreak/>
         <w:t>Konzeption</w:t>
       </w:r>
-      <w:bookmarkEnd w:id="30"/>
-    </w:p>
+      <w:bookmarkEnd w:id="33"/>
+    </w:p>
+    <w:p>
+      <w:pPr>
+        <w:pStyle w:val="berschrift2"/>
+        <w:numPr>
+          <w:ilvl w:val="1"/>
+          <w:numId w:val="1"/>
+        </w:numPr>
+        <w:ind w:left="567" w:hanging="567"/>
+      </w:pPr>
+      <w:bookmarkStart w:id="34" w:name="_Toc466292934"/>
+      <w:r>
+        <w:t>Anforderung</w:t>
+      </w:r>
+      <w:r>
+        <w:t>sanalyse</w:t>
+      </w:r>
+      <w:bookmarkEnd w:id="34"/>
+    </w:p>
+    <w:p>
+      <w:pPr>
+        <w:pStyle w:val="berschrift3"/>
+        <w:numPr>
+          <w:ilvl w:val="2"/>
+          <w:numId w:val="1"/>
+        </w:numPr>
+      </w:pPr>
+      <w:bookmarkStart w:id="35" w:name="_Toc466292935"/>
+      <w:r>
+        <w:t>Kriterien des geplanten Produkts</w:t>
+      </w:r>
+      <w:bookmarkEnd w:id="35"/>
+    </w:p>
+    <w:p>
+      <w:r>
+        <w:t>Muss/Kann/Abgrenzungskriterien</w:t>
+      </w:r>
+    </w:p>
+    <w:p>
+      <w:pPr>
+        <w:pStyle w:val="berschrift3"/>
+        <w:numPr>
+          <w:ilvl w:val="2"/>
+          <w:numId w:val="1"/>
+        </w:numPr>
+      </w:pPr>
+      <w:bookmarkStart w:id="36" w:name="_Toc466292936"/>
+      <w:r>
+        <w:t>Produkteinsatz</w:t>
+      </w:r>
+      <w:bookmarkEnd w:id="36"/>
+    </w:p>
+    <w:p>
+      <w:r>
+        <w:t>Möglichkeiten der Anwendung</w:t>
+      </w:r>
+    </w:p>
+    <w:p>
+      <w:r>
+        <w:t>Zielgruppe</w:t>
+      </w:r>
+    </w:p>
+    <w:p>
+      <w:pPr>
+        <w:pStyle w:val="berschrift3"/>
+        <w:numPr>
+          <w:ilvl w:val="2"/>
+          <w:numId w:val="1"/>
+        </w:numPr>
+      </w:pPr>
+      <w:bookmarkStart w:id="37" w:name="_Toc466292937"/>
+      <w:r>
+        <w:t>Produkt</w:t>
+      </w:r>
+      <w:r>
+        <w:t>umgebung</w:t>
+      </w:r>
+      <w:bookmarkEnd w:id="37"/>
+    </w:p>
+    <w:p>
+      <w:r>
+        <w:t>technische Anforderungen</w:t>
+      </w:r>
+    </w:p>
+    <w:p>
+      <w:pPr>
+        <w:pStyle w:val="berschrift2"/>
+        <w:numPr>
+          <w:ilvl w:val="1"/>
+          <w:numId w:val="1"/>
+        </w:numPr>
+        <w:ind w:left="567" w:hanging="567"/>
+      </w:pPr>
+      <w:bookmarkStart w:id="38" w:name="_Toc466292938"/>
+      <w:r>
+        <w:t>Vorhandene</w:t>
+      </w:r>
+      <w:r>
+        <w:t xml:space="preserve"> Lösungen</w:t>
+      </w:r>
+      <w:bookmarkEnd w:id="38"/>
+    </w:p>
+    <w:p>
+      <w:r>
+        <w:t>kollidiert mit Grundlagen!!!</w:t>
+      </w:r>
+    </w:p>
+    <w:p>
+      <w:pPr>
+        <w:pStyle w:val="berschrift2"/>
+        <w:numPr>
+          <w:ilvl w:val="1"/>
+          <w:numId w:val="1"/>
+        </w:numPr>
+        <w:ind w:left="567" w:hanging="567"/>
+      </w:pPr>
+      <w:bookmarkStart w:id="39" w:name="_Toc466292939"/>
+      <w:r>
+        <w:t xml:space="preserve">Eigener </w:t>
+      </w:r>
+      <w:r>
+        <w:t>Lösung</w:t>
+      </w:r>
+      <w:r>
+        <w:t>sansatz</w:t>
+      </w:r>
+      <w:bookmarkEnd w:id="39"/>
+    </w:p>
+    <w:p>
+      <w:r>
+        <w:t xml:space="preserve">irgendwie abgrenzen </w:t>
+      </w:r>
+      <w:r>
+        <w:t>zu vorhandenen Lösungen</w:t>
+      </w:r>
+    </w:p>
+    <w:p>
+      <w:pPr>
+        <w:pStyle w:val="berschrift3"/>
+        <w:numPr>
+          <w:ilvl w:val="2"/>
+          <w:numId w:val="1"/>
+        </w:numPr>
+      </w:pPr>
+      <w:bookmarkStart w:id="40" w:name="_Toc466292940"/>
+      <w:r>
+        <w:t>Segmentierung</w:t>
+      </w:r>
+      <w:bookmarkEnd w:id="40"/>
+    </w:p>
+    <w:p>
+      <w:pPr>
+        <w:pStyle w:val="berschrift3"/>
+        <w:numPr>
+          <w:ilvl w:val="2"/>
+          <w:numId w:val="1"/>
+        </w:numPr>
+      </w:pPr>
+      <w:bookmarkStart w:id="41" w:name="_Toc466292941"/>
+      <w:r>
+        <w:t>Extraktion der Features</w:t>
+      </w:r>
+      <w:bookmarkEnd w:id="41"/>
+    </w:p>
+    <w:p>
+      <w:pPr>
+        <w:pStyle w:val="berschrift3"/>
+        <w:numPr>
+          <w:ilvl w:val="2"/>
+          <w:numId w:val="1"/>
+        </w:numPr>
+      </w:pPr>
+      <w:bookmarkStart w:id="42" w:name="_Toc466292942"/>
+      <w:r>
+        <w:t>Klassifizierung</w:t>
+      </w:r>
+      <w:bookmarkEnd w:id="42"/>
+    </w:p>
+    <w:p>
+      <w:pPr>
+        <w:pStyle w:val="berschrift2"/>
+        <w:numPr>
+          <w:ilvl w:val="1"/>
+          <w:numId w:val="1"/>
+        </w:numPr>
+        <w:ind w:left="567" w:hanging="567"/>
+      </w:pPr>
+      <w:bookmarkStart w:id="43" w:name="_Toc466292943"/>
+      <w:r>
+        <w:t>Systementwurf</w:t>
+      </w:r>
+      <w:bookmarkEnd w:id="43"/>
+    </w:p>
+    <w:p>
+      <w:pPr>
+        <w:pStyle w:val="berschrift3"/>
+        <w:numPr>
+          <w:ilvl w:val="2"/>
+          <w:numId w:val="1"/>
+        </w:numPr>
+      </w:pPr>
+      <w:bookmarkStart w:id="44" w:name="_Toc466292944"/>
+      <w:r>
+        <w:t>Systemkomponenten</w:t>
+      </w:r>
+      <w:bookmarkEnd w:id="44"/>
+    </w:p>
+    <w:p>
+      <w:pPr>
+        <w:pStyle w:val="berschrift3"/>
+        <w:numPr>
+          <w:ilvl w:val="2"/>
+          <w:numId w:val="1"/>
+        </w:numPr>
+      </w:pPr>
+      <w:bookmarkStart w:id="45" w:name="_Toc466292945"/>
+      <w:r>
+        <w:t>Datenbank?</w:t>
+      </w:r>
+      <w:bookmarkEnd w:id="45"/>
+    </w:p>
+    <w:p/>
     <w:p/>
     <w:p/>
     <w:p>
@@ -3299,11 +5271,14 @@
           <w:numId w:val="1"/>
         </w:numPr>
       </w:pPr>
-      <w:bookmarkStart w:id="31" w:name="_Toc466039604"/>
-      <w:r>
+      <w:bookmarkStart w:id="46" w:name="_Toc466292946"/>
+      <w:bookmarkStart w:id="47" w:name="_GoBack"/>
+      <w:bookmarkEnd w:id="47"/>
+      <w:r>
+        <w:lastRenderedPageBreak/>
         <w:t>Implementierung</w:t>
       </w:r>
-      <w:bookmarkEnd w:id="31"/>
+      <w:bookmarkEnd w:id="46"/>
     </w:p>
     <w:p/>
     <w:p>
@@ -3314,12 +5289,11 @@
           <w:numId w:val="1"/>
         </w:numPr>
       </w:pPr>
-      <w:bookmarkStart w:id="32" w:name="_Toc466039605"/>
-      <w:r>
-        <w:lastRenderedPageBreak/>
+      <w:bookmarkStart w:id="48" w:name="_Toc466292947"/>
+      <w:r>
         <w:t>Ergebnis</w:t>
       </w:r>
-      <w:bookmarkEnd w:id="32"/>
+      <w:bookmarkEnd w:id="48"/>
     </w:p>
     <w:p/>
     <w:p>
@@ -3330,21 +5304,13 @@
           <w:numId w:val="1"/>
         </w:numPr>
       </w:pPr>
-      <w:bookmarkStart w:id="33" w:name="_Toc466039606"/>
+      <w:bookmarkStart w:id="49" w:name="_Toc466292948"/>
       <w:r>
         <w:t>Zusammenfassung</w:t>
       </w:r>
-      <w:bookmarkEnd w:id="33"/>
+      <w:bookmarkEnd w:id="49"/>
     </w:p>
     <w:p/>
-    <w:p>
-      <w:pPr>
-        <w:spacing w:before="240"/>
-      </w:pPr>
-      <w:r>
-        <w:t xml:space="preserve"> </w:t>
-      </w:r>
-    </w:p>
     <w:p>
       <w:pPr>
         <w:pStyle w:val="berschrift1"/>
@@ -3354,14 +5320,39 @@
         </w:numPr>
         <w:ind w:left="284" w:hanging="284"/>
       </w:pPr>
-      <w:bookmarkStart w:id="34" w:name="_Toc466039607"/>
-      <w:bookmarkEnd w:id="5"/>
-      <w:bookmarkEnd w:id="6"/>
-      <w:bookmarkEnd w:id="7"/>
+      <w:r>
+        <w:t xml:space="preserve"> </w:t>
+      </w:r>
+      <w:bookmarkStart w:id="50" w:name="_Toc466292949"/>
       <w:r>
         <w:t>Abbildungsverzeichnis</w:t>
       </w:r>
-      <w:bookmarkEnd w:id="34"/>
+      <w:bookmarkEnd w:id="50"/>
+    </w:p>
+    <w:p>
+      <w:pPr>
+        <w:spacing w:before="240"/>
+      </w:pPr>
+      <w:r>
+        <w:fldChar w:fldCharType="begin"/>
+      </w:r>
+      <w:r>
+        <w:instrText xml:space="preserve"> TOC \h \z \c "Abbildung" </w:instrText>
+      </w:r>
+      <w:r>
+        <w:fldChar w:fldCharType="separate"/>
+      </w:r>
+      <w:r>
+        <w:rPr>
+          <w:b/>
+          <w:bCs/>
+          <w:noProof/>
+        </w:rPr>
+        <w:t>Es konnten keine Einträge für ein Abbildungsverzeichnis gefunden werden.</w:t>
+      </w:r>
+      <w:r>
+        <w:fldChar w:fldCharType="end"/>
+      </w:r>
     </w:p>
     <w:p>
       <w:pPr>
@@ -3372,33 +5363,36 @@
         </w:numPr>
         <w:ind w:left="284" w:hanging="284"/>
       </w:pPr>
-      <w:fldSimple w:instr=" TOC \h \z \c &quot;Abbildung&quot; ">
-        <w:bookmarkStart w:id="35" w:name="_Toc466039608"/>
-        <w:r>
-          <w:rPr>
-            <w:rFonts w:asciiTheme="minorHAnsi" w:eastAsiaTheme="minorHAnsi" w:hAnsiTheme="minorHAnsi" w:cstheme="minorBidi"/>
-            <w:b/>
-            <w:bCs w:val="0"/>
-            <w:noProof/>
-            <w:sz w:val="22"/>
-            <w:szCs w:val="22"/>
-          </w:rPr>
-          <w:t>Es konnten keine Einträge für ein Abbildungsverzeichnis gefunden werden.</w:t>
-        </w:r>
-      </w:fldSimple>
-      <w:r>
-        <w:t xml:space="preserve"> </w:t>
-      </w:r>
-      <w:r>
-        <w:t>T</w:t>
-      </w:r>
-      <w:r>
-        <w:t>a</w:t>
-      </w:r>
-      <w:r>
-        <w:t>bellenverzeichnis</w:t>
-      </w:r>
-      <w:bookmarkEnd w:id="35"/>
+      <w:bookmarkStart w:id="51" w:name="_Toc466292950"/>
+      <w:r>
+        <w:t>Tabellenverzeichnis</w:t>
+      </w:r>
+      <w:bookmarkEnd w:id="51"/>
+    </w:p>
+    <w:p>
+      <w:pPr>
+        <w:spacing w:before="240"/>
+      </w:pPr>
+      <w:r>
+        <w:fldChar w:fldCharType="begin"/>
+      </w:r>
+      <w:r>
+        <w:instrText xml:space="preserve"> TOC \h \z \c "Tabelle" </w:instrText>
+      </w:r>
+      <w:r>
+        <w:fldChar w:fldCharType="separate"/>
+      </w:r>
+      <w:r>
+        <w:rPr>
+          <w:b/>
+          <w:bCs/>
+          <w:noProof/>
+        </w:rPr>
+        <w:t>Es konnten keine Einträge für ein Abbildungsverzeichnis gefunden werden.</w:t>
+      </w:r>
+      <w:r>
+        <w:fldChar w:fldCharType="end"/>
+      </w:r>
     </w:p>
     <w:p>
       <w:pPr>
@@ -3409,23 +5403,16 @@
         </w:numPr>
         <w:ind w:left="284" w:hanging="284"/>
       </w:pPr>
-      <w:fldSimple w:instr=" TOC \h \z \c &quot;Tabelle&quot; ">
-        <w:bookmarkStart w:id="36" w:name="_Toc466039609"/>
-        <w:r>
-          <w:rPr>
-            <w:b/>
-            <w:noProof/>
-          </w:rPr>
-          <w:t>Es konnten keine Einträge für ein Abbildungsverzeichnis gefunden werden.</w:t>
-        </w:r>
-      </w:fldSimple>
-      <w:r>
-        <w:t xml:space="preserve"> </w:t>
-      </w:r>
+      <w:bookmarkStart w:id="52" w:name="_Toc466292951"/>
+      <w:bookmarkEnd w:id="5"/>
+      <w:bookmarkEnd w:id="6"/>
+      <w:bookmarkEnd w:id="7"/>
+      <w:proofErr w:type="spellStart"/>
       <w:r>
         <w:t>Codelistings</w:t>
       </w:r>
-      <w:bookmarkEnd w:id="36"/>
+      <w:bookmarkEnd w:id="52"/>
+      <w:proofErr w:type="spellEnd"/>
     </w:p>
     <w:p>
       <w:pPr>
@@ -3436,16 +5423,31 @@
           <w:noProof/>
         </w:rPr>
       </w:pPr>
-      <w:fldSimple w:instr=" TOC \h \z \c &quot;Codelisting&quot; ">
-        <w:r>
-          <w:rPr>
-            <w:b/>
-            <w:bCs/>
-            <w:noProof/>
-          </w:rPr>
-          <w:t>Es konnten keine Einträge für ein Abbildungsverzeichnis gefunden werden.</w:t>
-        </w:r>
-      </w:fldSimple>
+      <w:r>
+        <w:fldChar w:fldCharType="begin"/>
+      </w:r>
+      <w:r>
+        <w:instrText xml:space="preserve"> TOC \h \z \c "Codelisting" </w:instrText>
+      </w:r>
+      <w:r>
+        <w:fldChar w:fldCharType="separate"/>
+      </w:r>
+      <w:r>
+        <w:rPr>
+          <w:b/>
+          <w:bCs/>
+          <w:noProof/>
+        </w:rPr>
+        <w:t>Es konnten keine Einträge für ein Abbildungsverzeichnis gefunden werden.</w:t>
+      </w:r>
+      <w:r>
+        <w:rPr>
+          <w:b/>
+          <w:bCs/>
+          <w:noProof/>
+        </w:rPr>
+        <w:fldChar w:fldCharType="end"/>
+      </w:r>
     </w:p>
     <w:p>
       <w:pPr>
@@ -3454,7 +5456,163 @@
           <w:ilvl w:val="0"/>
           <w:numId w:val="15"/>
         </w:numPr>
-        <w:ind w:left="284" w:hanging="218"/>
+        <w:ind w:left="426"/>
+      </w:pPr>
+      <w:r>
+        <w:t>Literaturverzeichnis</w:t>
+      </w:r>
+    </w:p>
+    <w:p>
+      <w:pPr>
+        <w:widowControl w:val="0"/>
+        <w:autoSpaceDE w:val="0"/>
+        <w:autoSpaceDN w:val="0"/>
+        <w:adjustRightInd w:val="0"/>
+        <w:ind w:left="480" w:hanging="480"/>
+        <w:rPr>
+          <w:rFonts w:ascii="Calibri" w:hAnsi="Calibri" w:cs="Times New Roman"/>
+          <w:noProof/>
+          <w:szCs w:val="24"/>
+        </w:rPr>
+      </w:pPr>
+      <w:r>
+        <w:rPr>
+          <w:b/>
+          <w:bCs/>
+          <w:noProof/>
+        </w:rPr>
+        <w:fldChar w:fldCharType="begin" w:fldLock="1"/>
+      </w:r>
+      <w:r>
+        <w:rPr>
+          <w:b/>
+          <w:bCs/>
+          <w:noProof/>
+        </w:rPr>
+        <w:instrText xml:space="preserve">ADDIN Mendeley Bibliography CSL_BIBLIOGRAPHY </w:instrText>
+      </w:r>
+      <w:r>
+        <w:rPr>
+          <w:b/>
+          <w:bCs/>
+          <w:noProof/>
+        </w:rPr>
+        <w:fldChar w:fldCharType="separate"/>
+      </w:r>
+      <w:r>
+        <w:rPr>
+          <w:rFonts w:ascii="Calibri" w:hAnsi="Calibri" w:cs="Times New Roman"/>
+          <w:noProof/>
+          <w:szCs w:val="24"/>
+        </w:rPr>
+        <w:t xml:space="preserve">Shabanzade, M., Zahedi, M., &amp; Amin Aghvami, S. (2011). Combination of Local Descriptors and Global Features for Leaf Recognition. </w:t>
+      </w:r>
+      <w:r>
+        <w:rPr>
+          <w:rFonts w:ascii="Calibri" w:hAnsi="Calibri" w:cs="Times New Roman"/>
+          <w:i/>
+          <w:iCs/>
+          <w:noProof/>
+          <w:szCs w:val="24"/>
+        </w:rPr>
+        <w:t>Signal &amp; Image Processing : An International Journal</w:t>
+      </w:r>
+      <w:r>
+        <w:rPr>
+          <w:rFonts w:ascii="Calibri" w:hAnsi="Calibri" w:cs="Times New Roman"/>
+          <w:noProof/>
+          <w:szCs w:val="24"/>
+        </w:rPr>
+        <w:t xml:space="preserve">, </w:t>
+      </w:r>
+      <w:r>
+        <w:rPr>
+          <w:rFonts w:ascii="Calibri" w:hAnsi="Calibri" w:cs="Times New Roman"/>
+          <w:i/>
+          <w:iCs/>
+          <w:noProof/>
+          <w:szCs w:val="24"/>
+        </w:rPr>
+        <w:t>2</w:t>
+      </w:r>
+      <w:r>
+        <w:rPr>
+          <w:rFonts w:ascii="Calibri" w:hAnsi="Calibri" w:cs="Times New Roman"/>
+          <w:noProof/>
+          <w:szCs w:val="24"/>
+        </w:rPr>
+        <w:t>(3), 23–31. https://doi.org/10.5121/sipij.2011.2303</w:t>
+      </w:r>
+    </w:p>
+    <w:p>
+      <w:pPr>
+        <w:widowControl w:val="0"/>
+        <w:autoSpaceDE w:val="0"/>
+        <w:autoSpaceDN w:val="0"/>
+        <w:adjustRightInd w:val="0"/>
+        <w:ind w:left="480" w:hanging="480"/>
+        <w:rPr>
+          <w:rFonts w:ascii="Calibri" w:hAnsi="Calibri"/>
+          <w:noProof/>
+        </w:rPr>
+      </w:pPr>
+      <w:r>
+        <w:rPr>
+          <w:rFonts w:ascii="Calibri" w:hAnsi="Calibri" w:cs="Times New Roman"/>
+          <w:noProof/>
+          <w:szCs w:val="24"/>
+        </w:rPr>
+        <w:t xml:space="preserve">Wang, Z., Sun, X., Zhang, Y., Ying, Z., &amp; Ma, Y. (2016). Leaf recognition based on PCNN. </w:t>
+      </w:r>
+      <w:r>
+        <w:rPr>
+          <w:rFonts w:ascii="Calibri" w:hAnsi="Calibri" w:cs="Times New Roman"/>
+          <w:i/>
+          <w:iCs/>
+          <w:noProof/>
+          <w:szCs w:val="24"/>
+        </w:rPr>
+        <w:lastRenderedPageBreak/>
+        <w:t>Neural Computing and Applications</w:t>
+      </w:r>
+      <w:r>
+        <w:rPr>
+          <w:rFonts w:ascii="Calibri" w:hAnsi="Calibri" w:cs="Times New Roman"/>
+          <w:noProof/>
+          <w:szCs w:val="24"/>
+        </w:rPr>
+        <w:t>. https://doi.org/10.1007/s00521-015-1904-1</w:t>
+      </w:r>
+    </w:p>
+    <w:p>
+      <w:pPr>
+        <w:widowControl w:val="0"/>
+        <w:autoSpaceDE w:val="0"/>
+        <w:autoSpaceDN w:val="0"/>
+        <w:adjustRightInd w:val="0"/>
+        <w:ind w:left="480" w:hanging="480"/>
+        <w:rPr>
+          <w:b/>
+          <w:bCs/>
+          <w:noProof/>
+        </w:rPr>
+      </w:pPr>
+      <w:r>
+        <w:rPr>
+          <w:b/>
+          <w:bCs/>
+          <w:noProof/>
+        </w:rPr>
+        <w:fldChar w:fldCharType="end"/>
+      </w:r>
+    </w:p>
+    <w:p>
+      <w:pPr>
+        <w:pStyle w:val="Inhaltsverzeichnisberschrift"/>
+        <w:numPr>
+          <w:ilvl w:val="0"/>
+          <w:numId w:val="15"/>
+        </w:numPr>
       </w:pPr>
       <w:r>
         <w:t>Anhang</w:t>
@@ -3545,7 +5703,7 @@
 <w:ftr xmlns:wpc="http://schemas.microsoft.com/office/word/2010/wordprocessingCanvas" xmlns:mc="http://schemas.openxmlformats.org/markup-compatibility/2006" xmlns:o="urn:schemas-microsoft-com:office:office" xmlns:r="http://schemas.openxmlformats.org/officeDocument/2006/relationships" xmlns:m="http://schemas.openxmlformats.org/officeDocument/2006/math" xmlns:v="urn:schemas-microsoft-com:vml" xmlns:wp14="http://schemas.microsoft.com/office/word/2010/wordprocessingDrawing" xmlns:wp="http://schemas.openxmlformats.org/drawingml/2006/wordprocessingDrawing" xmlns:w10="urn:schemas-microsoft-com:office:word" xmlns:w="http://schemas.openxmlformats.org/wordprocessingml/2006/main" xmlns:w14="http://schemas.microsoft.com/office/word/2010/wordml" xmlns:wpg="http://schemas.microsoft.com/office/word/2010/wordprocessingGroup" xmlns:wpi="http://schemas.microsoft.com/office/word/2010/wordprocessingInk" xmlns:wne="http://schemas.microsoft.com/office/word/2006/wordml" xmlns:wps="http://schemas.microsoft.com/office/word/2010/wordprocessingShape" mc:Ignorable="w14 wp14">
   <w:sdt>
     <w:sdtPr>
-      <w:id w:val="-65653204"/>
+      <w:id w:val="1270972337"/>
       <w:docPartObj>
         <w:docPartGallery w:val="Page Numbers (Bottom of Page)"/>
         <w:docPartUnique/>
@@ -3620,7 +5778,7 @@
             <w:b/>
             <w:noProof/>
           </w:rPr>
-          <w:t>2</w:t>
+          <w:t>4</w:t>
         </w:r>
         <w:r>
           <w:rPr>
@@ -3680,7 +5838,7 @@
             <w:b/>
             <w:noProof/>
           </w:rPr>
-          <w:t>1</w:t>
+          <w:t>5</w:t>
         </w:r>
         <w:r>
           <w:rPr>
@@ -3779,7 +5937,7 @@
       <w:rPr>
         <w:noProof/>
       </w:rPr>
-      <w:t>Konzeption</w:t>
+      <w:t>Implementierung</w:t>
     </w:r>
     <w:r>
       <w:rPr>
@@ -3821,7 +5979,7 @@
       <w:rPr>
         <w:noProof/>
       </w:rPr>
-      <w:t>Einleitung</w:t>
+      <w:t>Codelistings</w:t>
     </w:r>
     <w:r>
       <w:rPr>
@@ -4305,7 +6463,7 @@
   <w:abstractNum w:abstractNumId="5">
     <w:nsid w:val="0F6A1360"/>
     <w:multiLevelType w:val="hybridMultilevel"/>
-    <w:tmpl w:val="5C5005D6"/>
+    <w:tmpl w:val="A9443B7C"/>
     <w:lvl w:ilvl="0" w:tplc="04070013">
       <w:start w:val="1"/>
       <w:numFmt w:val="upperRoman"/>
@@ -6173,6 +8331,92 @@
     </w:lvl>
   </w:abstractNum>
   <w:abstractNum w:abstractNumId="22">
+    <w:nsid w:val="7AEC7CE5"/>
+    <w:multiLevelType w:val="hybridMultilevel"/>
+    <w:tmpl w:val="5C5005D6"/>
+    <w:lvl w:ilvl="0" w:tplc="04070013">
+      <w:start w:val="1"/>
+      <w:numFmt w:val="upperRoman"/>
+      <w:lvlText w:val="%1."/>
+      <w:lvlJc w:val="right"/>
+      <w:pPr>
+        <w:ind w:left="1429" w:hanging="360"/>
+      </w:pPr>
+    </w:lvl>
+    <w:lvl w:ilvl="1" w:tplc="04070019" w:tentative="1">
+      <w:start w:val="1"/>
+      <w:numFmt w:val="lowerLetter"/>
+      <w:lvlText w:val="%2."/>
+      <w:lvlJc w:val="left"/>
+      <w:pPr>
+        <w:ind w:left="2149" w:hanging="360"/>
+      </w:pPr>
+    </w:lvl>
+    <w:lvl w:ilvl="2" w:tplc="0407001B" w:tentative="1">
+      <w:start w:val="1"/>
+      <w:numFmt w:val="lowerRoman"/>
+      <w:lvlText w:val="%3."/>
+      <w:lvlJc w:val="right"/>
+      <w:pPr>
+        <w:ind w:left="2869" w:hanging="180"/>
+      </w:pPr>
+    </w:lvl>
+    <w:lvl w:ilvl="3" w:tplc="0407000F" w:tentative="1">
+      <w:start w:val="1"/>
+      <w:numFmt w:val="decimal"/>
+      <w:lvlText w:val="%4."/>
+      <w:lvlJc w:val="left"/>
+      <w:pPr>
+        <w:ind w:left="3589" w:hanging="360"/>
+      </w:pPr>
+    </w:lvl>
+    <w:lvl w:ilvl="4" w:tplc="04070019" w:tentative="1">
+      <w:start w:val="1"/>
+      <w:numFmt w:val="lowerLetter"/>
+      <w:lvlText w:val="%5."/>
+      <w:lvlJc w:val="left"/>
+      <w:pPr>
+        <w:ind w:left="4309" w:hanging="360"/>
+      </w:pPr>
+    </w:lvl>
+    <w:lvl w:ilvl="5" w:tplc="0407001B" w:tentative="1">
+      <w:start w:val="1"/>
+      <w:numFmt w:val="lowerRoman"/>
+      <w:lvlText w:val="%6."/>
+      <w:lvlJc w:val="right"/>
+      <w:pPr>
+        <w:ind w:left="5029" w:hanging="180"/>
+      </w:pPr>
+    </w:lvl>
+    <w:lvl w:ilvl="6" w:tplc="0407000F" w:tentative="1">
+      <w:start w:val="1"/>
+      <w:numFmt w:val="decimal"/>
+      <w:lvlText w:val="%7."/>
+      <w:lvlJc w:val="left"/>
+      <w:pPr>
+        <w:ind w:left="5749" w:hanging="360"/>
+      </w:pPr>
+    </w:lvl>
+    <w:lvl w:ilvl="7" w:tplc="04070019" w:tentative="1">
+      <w:start w:val="1"/>
+      <w:numFmt w:val="lowerLetter"/>
+      <w:lvlText w:val="%8."/>
+      <w:lvlJc w:val="left"/>
+      <w:pPr>
+        <w:ind w:left="6469" w:hanging="360"/>
+      </w:pPr>
+    </w:lvl>
+    <w:lvl w:ilvl="8" w:tplc="0407001B" w:tentative="1">
+      <w:start w:val="1"/>
+      <w:numFmt w:val="lowerRoman"/>
+      <w:lvlText w:val="%9."/>
+      <w:lvlJc w:val="right"/>
+      <w:pPr>
+        <w:ind w:left="7189" w:hanging="180"/>
+      </w:pPr>
+    </w:lvl>
+  </w:abstractNum>
+  <w:abstractNum w:abstractNumId="23">
     <w:nsid w:val="7DF85F30"/>
     <w:multiLevelType w:val="hybridMultilevel"/>
     <w:tmpl w:val="7CA8B720"/>
@@ -6262,7 +8506,7 @@
     <w:abstractNumId w:val="14"/>
   </w:num>
   <w:num w:numId="2">
-    <w:abstractNumId w:val="22"/>
+    <w:abstractNumId w:val="23"/>
   </w:num>
   <w:num w:numId="3">
     <w:abstractNumId w:val="19"/>
@@ -6326,6 +8570,9 @@
   </w:num>
   <w:num w:numId="23">
     <w:abstractNumId w:val="11"/>
+  </w:num>
+  <w:num w:numId="24">
+    <w:abstractNumId w:val="22"/>
   </w:num>
   <w:numIdMacAtCleanup w:val="17"/>
 </w:numbering>
@@ -6808,13 +9055,14 @@
     <w:uiPriority w:val="39"/>
     <w:unhideWhenUsed/>
     <w:qFormat/>
-    <w:rsid w:val="00BA3C07"/>
+    <w:rsid w:val="00894AF9"/>
     <w:pPr>
       <w:tabs>
         <w:tab w:val="left" w:pos="1100"/>
         <w:tab w:val="right" w:leader="dot" w:pos="8188"/>
       </w:tabs>
       <w:spacing w:after="0"/>
+      <w:ind w:left="284" w:hanging="284"/>
       <w:jc w:val="left"/>
     </w:pPr>
     <w:rPr>
@@ -6863,7 +9111,6 @@
       <w:spacing w:after="0" w:line="240" w:lineRule="auto"/>
     </w:pPr>
     <w:tblPr>
-      <w:tblInd w:w="0" w:type="dxa"/>
       <w:tblBorders>
         <w:top w:val="single" w:sz="4" w:space="0" w:color="auto"/>
         <w:left w:val="single" w:sz="4" w:space="0" w:color="auto"/>
@@ -6872,12 +9119,6 @@
         <w:insideH w:val="single" w:sz="4" w:space="0" w:color="auto"/>
         <w:insideV w:val="single" w:sz="4" w:space="0" w:color="auto"/>
       </w:tblBorders>
-      <w:tblCellMar>
-        <w:top w:w="0" w:type="dxa"/>
-        <w:left w:w="108" w:type="dxa"/>
-        <w:bottom w:w="0" w:type="dxa"/>
-        <w:right w:w="108" w:type="dxa"/>
-      </w:tblCellMar>
     </w:tblPr>
   </w:style>
   <w:style w:type="table" w:styleId="HelleListe-Akzent5">
@@ -6891,19 +9132,12 @@
     <w:tblPr>
       <w:tblStyleRowBandSize w:val="1"/>
       <w:tblStyleColBandSize w:val="1"/>
-      <w:tblInd w:w="0" w:type="dxa"/>
       <w:tblBorders>
         <w:top w:val="single" w:sz="8" w:space="0" w:color="4BACC6" w:themeColor="accent5"/>
         <w:left w:val="single" w:sz="8" w:space="0" w:color="4BACC6" w:themeColor="accent5"/>
         <w:bottom w:val="single" w:sz="8" w:space="0" w:color="4BACC6" w:themeColor="accent5"/>
         <w:right w:val="single" w:sz="8" w:space="0" w:color="4BACC6" w:themeColor="accent5"/>
       </w:tblBorders>
-      <w:tblCellMar>
-        <w:top w:w="0" w:type="dxa"/>
-        <w:left w:w="108" w:type="dxa"/>
-        <w:bottom w:w="0" w:type="dxa"/>
-        <w:right w:w="108" w:type="dxa"/>
-      </w:tblCellMar>
     </w:tblPr>
     <w:tblStylePr w:type="firstRow">
       <w:pPr>
@@ -6983,19 +9217,12 @@
     <w:tblPr>
       <w:tblStyleRowBandSize w:val="1"/>
       <w:tblStyleColBandSize w:val="1"/>
-      <w:tblInd w:w="0" w:type="dxa"/>
       <w:tblBorders>
         <w:top w:val="single" w:sz="8" w:space="0" w:color="4F81BD" w:themeColor="accent1"/>
         <w:left w:val="single" w:sz="8" w:space="0" w:color="4F81BD" w:themeColor="accent1"/>
         <w:bottom w:val="single" w:sz="8" w:space="0" w:color="4F81BD" w:themeColor="accent1"/>
         <w:right w:val="single" w:sz="8" w:space="0" w:color="4F81BD" w:themeColor="accent1"/>
       </w:tblBorders>
-      <w:tblCellMar>
-        <w:top w:w="0" w:type="dxa"/>
-        <w:left w:w="108" w:type="dxa"/>
-        <w:bottom w:w="0" w:type="dxa"/>
-        <w:right w:w="108" w:type="dxa"/>
-      </w:tblCellMar>
     </w:tblPr>
     <w:tblStylePr w:type="firstRow">
       <w:pPr>
@@ -7071,7 +9298,7 @@
     <w:autoRedefine/>
     <w:uiPriority w:val="39"/>
     <w:unhideWhenUsed/>
-    <w:rsid w:val="00AD17E4"/>
+    <w:rsid w:val="00894AF9"/>
     <w:pPr>
       <w:spacing w:after="0"/>
       <w:ind w:left="440"/>
@@ -7381,19 +9608,12 @@
     <w:tblPr>
       <w:tblStyleRowBandSize w:val="1"/>
       <w:tblStyleColBandSize w:val="1"/>
-      <w:tblInd w:w="0" w:type="dxa"/>
       <w:tblBorders>
         <w:top w:val="single" w:sz="8" w:space="0" w:color="F79646" w:themeColor="accent6"/>
         <w:left w:val="single" w:sz="8" w:space="0" w:color="F79646" w:themeColor="accent6"/>
         <w:bottom w:val="single" w:sz="8" w:space="0" w:color="F79646" w:themeColor="accent6"/>
         <w:right w:val="single" w:sz="8" w:space="0" w:color="F79646" w:themeColor="accent6"/>
       </w:tblBorders>
-      <w:tblCellMar>
-        <w:top w:w="0" w:type="dxa"/>
-        <w:left w:w="108" w:type="dxa"/>
-        <w:bottom w:w="0" w:type="dxa"/>
-        <w:right w:w="108" w:type="dxa"/>
-      </w:tblCellMar>
     </w:tblPr>
     <w:tblStylePr w:type="firstRow">
       <w:pPr>
@@ -7476,13 +9696,6 @@
     <w:tblPr>
       <w:tblStyleRowBandSize w:val="1"/>
       <w:tblStyleColBandSize w:val="1"/>
-      <w:tblInd w:w="0" w:type="dxa"/>
-      <w:tblCellMar>
-        <w:top w:w="0" w:type="dxa"/>
-        <w:left w:w="108" w:type="dxa"/>
-        <w:bottom w:w="0" w:type="dxa"/>
-        <w:right w:w="108" w:type="dxa"/>
-      </w:tblCellMar>
     </w:tblPr>
     <w:tcPr>
       <w:shd w:val="clear" w:color="auto" w:fill="FEF4EC" w:themeFill="accent6" w:themeFillTint="19"/>
@@ -7562,16 +9775,9 @@
     <w:tblPr>
       <w:tblStyleRowBandSize w:val="1"/>
       <w:tblStyleColBandSize w:val="1"/>
-      <w:tblInd w:w="0" w:type="dxa"/>
       <w:tblBorders>
         <w:insideH w:val="single" w:sz="4" w:space="0" w:color="FFFFFF" w:themeColor="background1"/>
       </w:tblBorders>
-      <w:tblCellMar>
-        <w:top w:w="0" w:type="dxa"/>
-        <w:left w:w="108" w:type="dxa"/>
-        <w:bottom w:w="0" w:type="dxa"/>
-        <w:right w:w="108" w:type="dxa"/>
-      </w:tblCellMar>
     </w:tblPr>
     <w:tcPr>
       <w:shd w:val="clear" w:color="auto" w:fill="DAEEF3" w:themeFill="accent5" w:themeFillTint="33"/>
@@ -7642,17 +9848,10 @@
     <w:tblPr>
       <w:tblStyleRowBandSize w:val="1"/>
       <w:tblStyleColBandSize w:val="1"/>
-      <w:tblInd w:w="0" w:type="dxa"/>
       <w:tblBorders>
         <w:top w:val="single" w:sz="8" w:space="0" w:color="4BACC6" w:themeColor="accent5"/>
         <w:bottom w:val="single" w:sz="8" w:space="0" w:color="4BACC6" w:themeColor="accent5"/>
       </w:tblBorders>
-      <w:tblCellMar>
-        <w:top w:w="0" w:type="dxa"/>
-        <w:left w:w="108" w:type="dxa"/>
-        <w:bottom w:w="0" w:type="dxa"/>
-        <w:right w:w="108" w:type="dxa"/>
-      </w:tblCellMar>
     </w:tblPr>
     <w:tblStylePr w:type="firstRow">
       <w:rPr>
@@ -7723,13 +9922,6 @@
     <w:tblPr>
       <w:tblStyleRowBandSize w:val="1"/>
       <w:tblStyleColBandSize w:val="1"/>
-      <w:tblInd w:w="0" w:type="dxa"/>
-      <w:tblCellMar>
-        <w:top w:w="0" w:type="dxa"/>
-        <w:left w:w="108" w:type="dxa"/>
-        <w:bottom w:w="0" w:type="dxa"/>
-        <w:right w:w="108" w:type="dxa"/>
-      </w:tblCellMar>
     </w:tblPr>
     <w:tblStylePr w:type="firstRow">
       <w:pPr>
@@ -7809,7 +10001,6 @@
     </w:pPr>
     <w:tblPr>
       <w:tblStyleRowBandSize w:val="1"/>
-      <w:tblInd w:w="0" w:type="dxa"/>
       <w:tblBorders>
         <w:top w:val="single" w:sz="4" w:space="0" w:color="005F6A"/>
         <w:left w:val="single" w:sz="4" w:space="0" w:color="005F6A"/>
@@ -7818,12 +10009,6 @@
         <w:insideH w:val="single" w:sz="4" w:space="0" w:color="005F6A"/>
         <w:insideV w:val="single" w:sz="4" w:space="0" w:color="005F6A"/>
       </w:tblBorders>
-      <w:tblCellMar>
-        <w:top w:w="0" w:type="dxa"/>
-        <w:left w:w="108" w:type="dxa"/>
-        <w:bottom w:w="0" w:type="dxa"/>
-        <w:right w:w="108" w:type="dxa"/>
-      </w:tblCellMar>
     </w:tblPr>
     <w:tcPr>
       <w:shd w:val="clear" w:color="auto" w:fill="005F6A"/>
@@ -7858,7 +10043,6 @@
       <w:jc w:val="both"/>
     </w:pPr>
     <w:tblPr>
-      <w:tblInd w:w="0" w:type="dxa"/>
       <w:tblBorders>
         <w:top w:val="single" w:sz="4" w:space="0" w:color="auto"/>
         <w:left w:val="single" w:sz="4" w:space="0" w:color="auto"/>
@@ -7867,12 +10051,6 @@
         <w:insideH w:val="single" w:sz="4" w:space="0" w:color="auto"/>
         <w:insideV w:val="single" w:sz="4" w:space="0" w:color="auto"/>
       </w:tblBorders>
-      <w:tblCellMar>
-        <w:top w:w="0" w:type="dxa"/>
-        <w:left w:w="108" w:type="dxa"/>
-        <w:bottom w:w="0" w:type="dxa"/>
-        <w:right w:w="108" w:type="dxa"/>
-      </w:tblCellMar>
     </w:tblPr>
   </w:style>
   <w:style w:type="paragraph" w:styleId="Beschriftung">
@@ -8546,13 +10724,14 @@
     <w:uiPriority w:val="39"/>
     <w:unhideWhenUsed/>
     <w:qFormat/>
-    <w:rsid w:val="00BA3C07"/>
+    <w:rsid w:val="00894AF9"/>
     <w:pPr>
       <w:tabs>
         <w:tab w:val="left" w:pos="1100"/>
         <w:tab w:val="right" w:leader="dot" w:pos="8188"/>
       </w:tabs>
       <w:spacing w:after="0"/>
+      <w:ind w:left="284" w:hanging="284"/>
       <w:jc w:val="left"/>
     </w:pPr>
     <w:rPr>
@@ -8601,7 +10780,6 @@
       <w:spacing w:after="0" w:line="240" w:lineRule="auto"/>
     </w:pPr>
     <w:tblPr>
-      <w:tblInd w:w="0" w:type="dxa"/>
       <w:tblBorders>
         <w:top w:val="single" w:sz="4" w:space="0" w:color="auto"/>
         <w:left w:val="single" w:sz="4" w:space="0" w:color="auto"/>
@@ -8610,12 +10788,6 @@
         <w:insideH w:val="single" w:sz="4" w:space="0" w:color="auto"/>
         <w:insideV w:val="single" w:sz="4" w:space="0" w:color="auto"/>
       </w:tblBorders>
-      <w:tblCellMar>
-        <w:top w:w="0" w:type="dxa"/>
-        <w:left w:w="108" w:type="dxa"/>
-        <w:bottom w:w="0" w:type="dxa"/>
-        <w:right w:w="108" w:type="dxa"/>
-      </w:tblCellMar>
     </w:tblPr>
   </w:style>
   <w:style w:type="table" w:styleId="HelleListe-Akzent5">
@@ -8629,19 +10801,12 @@
     <w:tblPr>
       <w:tblStyleRowBandSize w:val="1"/>
       <w:tblStyleColBandSize w:val="1"/>
-      <w:tblInd w:w="0" w:type="dxa"/>
       <w:tblBorders>
         <w:top w:val="single" w:sz="8" w:space="0" w:color="4BACC6" w:themeColor="accent5"/>
         <w:left w:val="single" w:sz="8" w:space="0" w:color="4BACC6" w:themeColor="accent5"/>
         <w:bottom w:val="single" w:sz="8" w:space="0" w:color="4BACC6" w:themeColor="accent5"/>
         <w:right w:val="single" w:sz="8" w:space="0" w:color="4BACC6" w:themeColor="accent5"/>
       </w:tblBorders>
-      <w:tblCellMar>
-        <w:top w:w="0" w:type="dxa"/>
-        <w:left w:w="108" w:type="dxa"/>
-        <w:bottom w:w="0" w:type="dxa"/>
-        <w:right w:w="108" w:type="dxa"/>
-      </w:tblCellMar>
     </w:tblPr>
     <w:tblStylePr w:type="firstRow">
       <w:pPr>
@@ -8721,19 +10886,12 @@
     <w:tblPr>
       <w:tblStyleRowBandSize w:val="1"/>
       <w:tblStyleColBandSize w:val="1"/>
-      <w:tblInd w:w="0" w:type="dxa"/>
       <w:tblBorders>
         <w:top w:val="single" w:sz="8" w:space="0" w:color="4F81BD" w:themeColor="accent1"/>
         <w:left w:val="single" w:sz="8" w:space="0" w:color="4F81BD" w:themeColor="accent1"/>
         <w:bottom w:val="single" w:sz="8" w:space="0" w:color="4F81BD" w:themeColor="accent1"/>
         <w:right w:val="single" w:sz="8" w:space="0" w:color="4F81BD" w:themeColor="accent1"/>
       </w:tblBorders>
-      <w:tblCellMar>
-        <w:top w:w="0" w:type="dxa"/>
-        <w:left w:w="108" w:type="dxa"/>
-        <w:bottom w:w="0" w:type="dxa"/>
-        <w:right w:w="108" w:type="dxa"/>
-      </w:tblCellMar>
     </w:tblPr>
     <w:tblStylePr w:type="firstRow">
       <w:pPr>
@@ -8809,7 +10967,7 @@
     <w:autoRedefine/>
     <w:uiPriority w:val="39"/>
     <w:unhideWhenUsed/>
-    <w:rsid w:val="00AD17E4"/>
+    <w:rsid w:val="00894AF9"/>
     <w:pPr>
       <w:spacing w:after="0"/>
       <w:ind w:left="440"/>
@@ -9119,19 +11277,12 @@
     <w:tblPr>
       <w:tblStyleRowBandSize w:val="1"/>
       <w:tblStyleColBandSize w:val="1"/>
-      <w:tblInd w:w="0" w:type="dxa"/>
       <w:tblBorders>
         <w:top w:val="single" w:sz="8" w:space="0" w:color="F79646" w:themeColor="accent6"/>
         <w:left w:val="single" w:sz="8" w:space="0" w:color="F79646" w:themeColor="accent6"/>
         <w:bottom w:val="single" w:sz="8" w:space="0" w:color="F79646" w:themeColor="accent6"/>
         <w:right w:val="single" w:sz="8" w:space="0" w:color="F79646" w:themeColor="accent6"/>
       </w:tblBorders>
-      <w:tblCellMar>
-        <w:top w:w="0" w:type="dxa"/>
-        <w:left w:w="108" w:type="dxa"/>
-        <w:bottom w:w="0" w:type="dxa"/>
-        <w:right w:w="108" w:type="dxa"/>
-      </w:tblCellMar>
     </w:tblPr>
     <w:tblStylePr w:type="firstRow">
       <w:pPr>
@@ -9214,13 +11365,6 @@
     <w:tblPr>
       <w:tblStyleRowBandSize w:val="1"/>
       <w:tblStyleColBandSize w:val="1"/>
-      <w:tblInd w:w="0" w:type="dxa"/>
-      <w:tblCellMar>
-        <w:top w:w="0" w:type="dxa"/>
-        <w:left w:w="108" w:type="dxa"/>
-        <w:bottom w:w="0" w:type="dxa"/>
-        <w:right w:w="108" w:type="dxa"/>
-      </w:tblCellMar>
     </w:tblPr>
     <w:tcPr>
       <w:shd w:val="clear" w:color="auto" w:fill="FEF4EC" w:themeFill="accent6" w:themeFillTint="19"/>
@@ -9300,16 +11444,9 @@
     <w:tblPr>
       <w:tblStyleRowBandSize w:val="1"/>
       <w:tblStyleColBandSize w:val="1"/>
-      <w:tblInd w:w="0" w:type="dxa"/>
       <w:tblBorders>
         <w:insideH w:val="single" w:sz="4" w:space="0" w:color="FFFFFF" w:themeColor="background1"/>
       </w:tblBorders>
-      <w:tblCellMar>
-        <w:top w:w="0" w:type="dxa"/>
-        <w:left w:w="108" w:type="dxa"/>
-        <w:bottom w:w="0" w:type="dxa"/>
-        <w:right w:w="108" w:type="dxa"/>
-      </w:tblCellMar>
     </w:tblPr>
     <w:tcPr>
       <w:shd w:val="clear" w:color="auto" w:fill="DAEEF3" w:themeFill="accent5" w:themeFillTint="33"/>
@@ -9380,17 +11517,10 @@
     <w:tblPr>
       <w:tblStyleRowBandSize w:val="1"/>
       <w:tblStyleColBandSize w:val="1"/>
-      <w:tblInd w:w="0" w:type="dxa"/>
       <w:tblBorders>
         <w:top w:val="single" w:sz="8" w:space="0" w:color="4BACC6" w:themeColor="accent5"/>
         <w:bottom w:val="single" w:sz="8" w:space="0" w:color="4BACC6" w:themeColor="accent5"/>
       </w:tblBorders>
-      <w:tblCellMar>
-        <w:top w:w="0" w:type="dxa"/>
-        <w:left w:w="108" w:type="dxa"/>
-        <w:bottom w:w="0" w:type="dxa"/>
-        <w:right w:w="108" w:type="dxa"/>
-      </w:tblCellMar>
     </w:tblPr>
     <w:tblStylePr w:type="firstRow">
       <w:rPr>
@@ -9461,13 +11591,6 @@
     <w:tblPr>
       <w:tblStyleRowBandSize w:val="1"/>
       <w:tblStyleColBandSize w:val="1"/>
-      <w:tblInd w:w="0" w:type="dxa"/>
-      <w:tblCellMar>
-        <w:top w:w="0" w:type="dxa"/>
-        <w:left w:w="108" w:type="dxa"/>
-        <w:bottom w:w="0" w:type="dxa"/>
-        <w:right w:w="108" w:type="dxa"/>
-      </w:tblCellMar>
     </w:tblPr>
     <w:tblStylePr w:type="firstRow">
       <w:pPr>
@@ -9547,7 +11670,6 @@
     </w:pPr>
     <w:tblPr>
       <w:tblStyleRowBandSize w:val="1"/>
-      <w:tblInd w:w="0" w:type="dxa"/>
       <w:tblBorders>
         <w:top w:val="single" w:sz="4" w:space="0" w:color="005F6A"/>
         <w:left w:val="single" w:sz="4" w:space="0" w:color="005F6A"/>
@@ -9556,12 +11678,6 @@
         <w:insideH w:val="single" w:sz="4" w:space="0" w:color="005F6A"/>
         <w:insideV w:val="single" w:sz="4" w:space="0" w:color="005F6A"/>
       </w:tblBorders>
-      <w:tblCellMar>
-        <w:top w:w="0" w:type="dxa"/>
-        <w:left w:w="108" w:type="dxa"/>
-        <w:bottom w:w="0" w:type="dxa"/>
-        <w:right w:w="108" w:type="dxa"/>
-      </w:tblCellMar>
     </w:tblPr>
     <w:tcPr>
       <w:shd w:val="clear" w:color="auto" w:fill="005F6A"/>
@@ -9596,7 +11712,6 @@
       <w:jc w:val="both"/>
     </w:pPr>
     <w:tblPr>
-      <w:tblInd w:w="0" w:type="dxa"/>
       <w:tblBorders>
         <w:top w:val="single" w:sz="4" w:space="0" w:color="auto"/>
         <w:left w:val="single" w:sz="4" w:space="0" w:color="auto"/>
@@ -9605,12 +11720,6 @@
         <w:insideH w:val="single" w:sz="4" w:space="0" w:color="auto"/>
         <w:insideV w:val="single" w:sz="4" w:space="0" w:color="auto"/>
       </w:tblBorders>
-      <w:tblCellMar>
-        <w:top w:w="0" w:type="dxa"/>
-        <w:left w:w="108" w:type="dxa"/>
-        <w:bottom w:w="0" w:type="dxa"/>
-        <w:right w:w="108" w:type="dxa"/>
-      </w:tblCellMar>
     </w:tblPr>
   </w:style>
   <w:style w:type="paragraph" w:styleId="Beschriftung">
@@ -10097,7 +12206,7 @@
 </file>
 
 <file path=customXml/itemProps1.xml><?xml version="1.0" encoding="utf-8"?>
-<ds:datastoreItem xmlns:ds="http://schemas.openxmlformats.org/officeDocument/2006/customXml" ds:itemID="{C92B1D9D-7B85-402F-88D5-5E7F66D89414}">
+<ds:datastoreItem xmlns:ds="http://schemas.openxmlformats.org/officeDocument/2006/customXml" ds:itemID="{E5B1CAA0-0015-4BE6-91A8-F5DBF9A96232}">
   <ds:schemaRefs>
     <ds:schemaRef ds:uri="http://schemas.openxmlformats.org/officeDocument/2006/bibliography"/>
   </ds:schemaRefs>

</xml_diff>